<commit_message>
Typos from teaching the class.
</commit_message>
<xml_diff>
--- a/node/lesson-80-kraken/instructions/kraken.docx
+++ b/node/lesson-80-kraken/instructions/kraken.docx
@@ -302,104 +302,150 @@
       <w:r>
         <w:t>.</w:t>
       </w:r>
-      <w:bookmarkStart w:id="2" w:name="_GoBack"/>
+    </w:p>
+    <w:p>
+      <w:pPr>
+        <w:pStyle w:val="Step"/>
+      </w:pPr>
+      <w:r>
+        <w:t xml:space="preserve">Open a command prompt in the lesson directory and issue the command </w:t>
+      </w:r>
+      <w:r>
+        <w:rPr>
+          <w:rStyle w:val="InlineCode"/>
+        </w:rPr>
+        <w:t>npm install -</w:t>
+      </w:r>
+      <w:r>
+        <w:rPr>
+          <w:rStyle w:val="InlineCode"/>
+        </w:rPr>
+        <w:t>g</w:t>
+      </w:r>
+      <w:r>
+        <w:rPr>
+          <w:rStyle w:val="InlineCode"/>
+        </w:rPr>
+        <w:t xml:space="preserve"> generator-kraken</w:t>
+      </w:r>
+      <w:r>
+        <w:t xml:space="preserve">.  It may be necessary to prefix the </w:t>
+      </w:r>
+      <w:r>
+        <w:rPr>
+          <w:rStyle w:val="InlineCode"/>
+        </w:rPr>
+        <w:t>npm</w:t>
+      </w:r>
+      <w:r>
+        <w:t xml:space="preserve"> command with </w:t>
+      </w:r>
+      <w:r>
+        <w:rPr>
+          <w:rStyle w:val="InlineCode"/>
+        </w:rPr>
+        <w:t>sudo</w:t>
+      </w:r>
+      <w:r>
+        <w:t xml:space="preserve"> if you are using a Mac or Linux platform.</w:t>
+      </w:r>
+    </w:p>
+    <w:p>
+      <w:pPr>
+        <w:pStyle w:val="Heading1"/>
+      </w:pPr>
+      <w:bookmarkStart w:id="2" w:name="OLE_LINK9"/>
+      <w:bookmarkStart w:id="3" w:name="OLE_LINK10"/>
+      <w:r>
+        <w:t>Lab Steps</w:t>
+      </w:r>
       <w:bookmarkEnd w:id="2"/>
+      <w:bookmarkEnd w:id="3"/>
+    </w:p>
+    <w:p>
+      <w:r>
+        <w:t>Now that the tools are installed, we can begin the lab.</w:t>
+      </w:r>
+    </w:p>
+    <w:p/>
+    <w:p/>
+    <w:p/>
+    <w:p>
+      <w:pPr>
+        <w:pStyle w:val="Heading2"/>
+      </w:pPr>
+      <w:r>
+        <w:lastRenderedPageBreak/>
+        <w:t>Scaffold a new web application with Kraken</w:t>
+      </w:r>
     </w:p>
     <w:p>
       <w:pPr>
         <w:pStyle w:val="Step"/>
       </w:pPr>
       <w:r>
-        <w:t xml:space="preserve">Open a command prompt in the lesson directory and issue the command </w:t>
-      </w:r>
-      <w:r>
-        <w:rPr>
-          <w:rStyle w:val="InlineCode"/>
-        </w:rPr>
-        <w:t>npm install -</w:t>
-      </w:r>
-      <w:r>
-        <w:rPr>
-          <w:rStyle w:val="InlineCode"/>
-        </w:rPr>
-        <w:t>g</w:t>
-      </w:r>
-      <w:r>
-        <w:rPr>
-          <w:rStyle w:val="InlineCode"/>
-        </w:rPr>
-        <w:t xml:space="preserve"> generator-kraken</w:t>
-      </w:r>
-      <w:r>
-        <w:t xml:space="preserve">.  It may be necessary to prefix the </w:t>
-      </w:r>
-      <w:r>
-        <w:rPr>
-          <w:rStyle w:val="InlineCode"/>
-        </w:rPr>
-        <w:t>npm</w:t>
-      </w:r>
-      <w:r>
-        <w:t xml:space="preserve"> command with </w:t>
-      </w:r>
-      <w:r>
-        <w:rPr>
-          <w:rStyle w:val="InlineCode"/>
-        </w:rPr>
-        <w:t>sudo</w:t>
-      </w:r>
-      <w:r>
-        <w:t xml:space="preserve"> if you are using a Mac or Linux platform.</w:t>
-      </w:r>
-    </w:p>
-    <w:p>
-      <w:pPr>
-        <w:pStyle w:val="Heading1"/>
-      </w:pPr>
-      <w:bookmarkStart w:id="3" w:name="OLE_LINK9"/>
-      <w:bookmarkStart w:id="4" w:name="OLE_LINK10"/>
-      <w:r>
-        <w:t>Lab Steps</w:t>
-      </w:r>
-      <w:bookmarkEnd w:id="3"/>
+        <w:t xml:space="preserve">Open a terminal in the lab directory, then issue the command </w:t>
+      </w:r>
+      <w:r>
+        <w:rPr>
+          <w:rStyle w:val="InlineCode"/>
+        </w:rPr>
+        <w:t>yo kraken</w:t>
+      </w:r>
+      <w:r>
+        <w:t>.</w:t>
+      </w:r>
+    </w:p>
+    <w:p>
+      <w:pPr>
+        <w:pStyle w:val="Step"/>
+        <w:numPr>
+          <w:ilvl w:val="0"/>
+          <w:numId w:val="0"/>
+        </w:numPr>
+        <w:ind w:left="360"/>
+      </w:pPr>
+      <w:r>
+        <w:t>NOTE: Sometimes the PayPal firewalls block the ‘git’ protocol which bower uses to get information from the github server.  If this happens, the command stops and fails when bower tries to get the ‘dustjs-helper’ file.  To resolve this, use the following git command:</w:t>
+      </w:r>
+    </w:p>
+    <w:p>
+      <w:pPr>
+        <w:pStyle w:val="Step"/>
+        <w:numPr>
+          <w:ilvl w:val="0"/>
+          <w:numId w:val="0"/>
+        </w:numPr>
+        <w:ind w:left="360"/>
+      </w:pPr>
+      <w:r>
+        <w:rPr>
+          <w:bdr w:val="none" w:sz="0" w:space="0" w:color="auto" w:frame="1"/>
+          <w:shd w:val="clear" w:color="auto" w:fill="EEEEEE"/>
+        </w:rPr>
+        <w:t>git config --global url."https://".insteadOf git://</w:t>
+      </w:r>
+    </w:p>
+    <w:p>
+      <w:pPr>
+        <w:pStyle w:val="Step"/>
+        <w:numPr>
+          <w:ilvl w:val="0"/>
+          <w:numId w:val="0"/>
+        </w:numPr>
+        <w:ind w:left="360"/>
+      </w:pPr>
+      <w:r>
+        <w:t>This configures git to replace the j’git’ protocol with the ‘https’ protocol.</w:t>
+      </w:r>
+      <w:bookmarkStart w:id="4" w:name="_GoBack"/>
       <w:bookmarkEnd w:id="4"/>
     </w:p>
     <w:p>
-      <w:r>
-        <w:t>Now that the tools are installed, we can begin the lab.</w:t>
-      </w:r>
-    </w:p>
-    <w:p>
-      <w:pPr>
-        <w:pStyle w:val="Heading2"/>
-      </w:pPr>
-      <w:r>
-        <w:t>Scaffold a new web application with Kraken</w:t>
-      </w:r>
-    </w:p>
-    <w:p>
-      <w:pPr>
-        <w:pStyle w:val="Step"/>
-      </w:pPr>
-      <w:r>
-        <w:t xml:space="preserve">Open a terminal in the lab directory, then issue the command </w:t>
-      </w:r>
-      <w:r>
-        <w:rPr>
-          <w:rStyle w:val="InlineCode"/>
-        </w:rPr>
-        <w:t>yo kraken</w:t>
-      </w:r>
-      <w:r>
-        <w:t>.</w:t>
-      </w:r>
-    </w:p>
-    <w:p>
       <w:pPr>
         <w:pStyle w:val="StepPara"/>
       </w:pPr>
       <w:r>
-        <w:lastRenderedPageBreak/>
         <w:t>If you are using a Windows machine and it cannot find the 'yo' command, you probably do not have adm</w:t>
       </w:r>
       <w:r>
@@ -4381,6 +4427,66 @@
       <w:ind w:left="720"/>
     </w:pPr>
   </w:style>
+  <w:style w:type="paragraph" w:styleId="HTMLPreformatted">
+    <w:name w:val="HTML Preformatted"/>
+    <w:basedOn w:val="Normal"/>
+    <w:link w:val="HTMLPreformattedChar"/>
+    <w:uiPriority w:val="99"/>
+    <w:semiHidden/>
+    <w:unhideWhenUsed/>
+    <w:rsid w:val="0059217C"/>
+    <w:pPr>
+      <w:tabs>
+        <w:tab w:val="left" w:pos="916"/>
+        <w:tab w:val="left" w:pos="1832"/>
+        <w:tab w:val="left" w:pos="2748"/>
+        <w:tab w:val="left" w:pos="3664"/>
+        <w:tab w:val="left" w:pos="4580"/>
+        <w:tab w:val="left" w:pos="5496"/>
+        <w:tab w:val="left" w:pos="6412"/>
+        <w:tab w:val="left" w:pos="7328"/>
+        <w:tab w:val="left" w:pos="8244"/>
+        <w:tab w:val="left" w:pos="9160"/>
+        <w:tab w:val="left" w:pos="10076"/>
+        <w:tab w:val="left" w:pos="10992"/>
+        <w:tab w:val="left" w:pos="11908"/>
+        <w:tab w:val="left" w:pos="12824"/>
+        <w:tab w:val="left" w:pos="13740"/>
+        <w:tab w:val="left" w:pos="14656"/>
+      </w:tabs>
+    </w:pPr>
+    <w:rPr>
+      <w:rFonts w:ascii="Courier" w:hAnsi="Courier" w:cs="Courier"/>
+      <w:sz w:val="20"/>
+      <w:szCs w:val="20"/>
+    </w:rPr>
+  </w:style>
+  <w:style w:type="character" w:customStyle="1" w:styleId="HTMLPreformattedChar">
+    <w:name w:val="HTML Preformatted Char"/>
+    <w:basedOn w:val="DefaultParagraphFont"/>
+    <w:link w:val="HTMLPreformatted"/>
+    <w:uiPriority w:val="99"/>
+    <w:semiHidden/>
+    <w:rsid w:val="0059217C"/>
+    <w:rPr>
+      <w:rFonts w:ascii="Courier" w:hAnsi="Courier" w:cs="Courier"/>
+      <w:sz w:val="20"/>
+      <w:szCs w:val="20"/>
+    </w:rPr>
+  </w:style>
+  <w:style w:type="character" w:styleId="HTMLCode">
+    <w:name w:val="HTML Code"/>
+    <w:basedOn w:val="DefaultParagraphFont"/>
+    <w:uiPriority w:val="99"/>
+    <w:semiHidden/>
+    <w:unhideWhenUsed/>
+    <w:rsid w:val="0059217C"/>
+    <w:rPr>
+      <w:rFonts w:ascii="Courier" w:eastAsiaTheme="minorEastAsia" w:hAnsi="Courier" w:cs="Courier"/>
+      <w:sz w:val="20"/>
+      <w:szCs w:val="20"/>
+    </w:rPr>
+  </w:style>
 </w:styles>
 </file>
 
@@ -5209,6 +5315,66 @@
       <w:spacing w:after="240"/>
       <w:ind w:left="720"/>
     </w:pPr>
+  </w:style>
+  <w:style w:type="paragraph" w:styleId="HTMLPreformatted">
+    <w:name w:val="HTML Preformatted"/>
+    <w:basedOn w:val="Normal"/>
+    <w:link w:val="HTMLPreformattedChar"/>
+    <w:uiPriority w:val="99"/>
+    <w:semiHidden/>
+    <w:unhideWhenUsed/>
+    <w:rsid w:val="0059217C"/>
+    <w:pPr>
+      <w:tabs>
+        <w:tab w:val="left" w:pos="916"/>
+        <w:tab w:val="left" w:pos="1832"/>
+        <w:tab w:val="left" w:pos="2748"/>
+        <w:tab w:val="left" w:pos="3664"/>
+        <w:tab w:val="left" w:pos="4580"/>
+        <w:tab w:val="left" w:pos="5496"/>
+        <w:tab w:val="left" w:pos="6412"/>
+        <w:tab w:val="left" w:pos="7328"/>
+        <w:tab w:val="left" w:pos="8244"/>
+        <w:tab w:val="left" w:pos="9160"/>
+        <w:tab w:val="left" w:pos="10076"/>
+        <w:tab w:val="left" w:pos="10992"/>
+        <w:tab w:val="left" w:pos="11908"/>
+        <w:tab w:val="left" w:pos="12824"/>
+        <w:tab w:val="left" w:pos="13740"/>
+        <w:tab w:val="left" w:pos="14656"/>
+      </w:tabs>
+    </w:pPr>
+    <w:rPr>
+      <w:rFonts w:ascii="Courier" w:hAnsi="Courier" w:cs="Courier"/>
+      <w:sz w:val="20"/>
+      <w:szCs w:val="20"/>
+    </w:rPr>
+  </w:style>
+  <w:style w:type="character" w:customStyle="1" w:styleId="HTMLPreformattedChar">
+    <w:name w:val="HTML Preformatted Char"/>
+    <w:basedOn w:val="DefaultParagraphFont"/>
+    <w:link w:val="HTMLPreformatted"/>
+    <w:uiPriority w:val="99"/>
+    <w:semiHidden/>
+    <w:rsid w:val="0059217C"/>
+    <w:rPr>
+      <w:rFonts w:ascii="Courier" w:hAnsi="Courier" w:cs="Courier"/>
+      <w:sz w:val="20"/>
+      <w:szCs w:val="20"/>
+    </w:rPr>
+  </w:style>
+  <w:style w:type="character" w:styleId="HTMLCode">
+    <w:name w:val="HTML Code"/>
+    <w:basedOn w:val="DefaultParagraphFont"/>
+    <w:uiPriority w:val="99"/>
+    <w:semiHidden/>
+    <w:unhideWhenUsed/>
+    <w:rsid w:val="0059217C"/>
+    <w:rPr>
+      <w:rFonts w:ascii="Courier" w:eastAsiaTheme="minorEastAsia" w:hAnsi="Courier" w:cs="Courier"/>
+      <w:sz w:val="20"/>
+      <w:szCs w:val="20"/>
+    </w:rPr>
   </w:style>
 </w:styles>
 </file>
@@ -5538,7 +5704,7 @@
 </file>
 
 <file path=customXml/itemProps1.xml><?xml version="1.0" encoding="utf-8"?>
-<ds:datastoreItem xmlns:ds="http://schemas.openxmlformats.org/officeDocument/2006/customXml" ds:itemID="{8ECA4BB9-10C8-6F4E-9707-0F900C877AC2}">
+<ds:datastoreItem xmlns:ds="http://schemas.openxmlformats.org/officeDocument/2006/customXml" ds:itemID="{2E61A4D8-283E-F54E-9FE7-2AFCE00A0E0A}">
   <ds:schemaRefs>
     <ds:schemaRef ds:uri="http://schemas.openxmlformats.org/officeDocument/2006/bibliography"/>
   </ds:schemaRefs>

</xml_diff>

<commit_message>
fixed some typos after teaching
</commit_message>
<xml_diff>
--- a/node/lesson-80-kraken/instructions/kraken.docx
+++ b/node/lesson-80-kraken/instructions/kraken.docx
@@ -438,8 +438,6 @@
       <w:r>
         <w:t>This configures git to replace the j’git’ protocol with the ‘https’ protocol.</w:t>
       </w:r>
-      <w:bookmarkStart w:id="4" w:name="_GoBack"/>
-      <w:bookmarkEnd w:id="4"/>
     </w:p>
     <w:p>
       <w:pPr>
@@ -709,10 +707,10 @@
       <w:r>
         <w:t xml:space="preserve">add </w:t>
       </w:r>
-      <w:bookmarkStart w:id="5" w:name="OLE_LINK13"/>
-      <w:bookmarkStart w:id="6" w:name="OLE_LINK14"/>
-      <w:bookmarkStart w:id="7" w:name="OLE_LINK15"/>
-      <w:bookmarkStart w:id="8" w:name="OLE_LINK38"/>
+      <w:bookmarkStart w:id="4" w:name="OLE_LINK13"/>
+      <w:bookmarkStart w:id="5" w:name="OLE_LINK14"/>
+      <w:bookmarkStart w:id="6" w:name="OLE_LINK15"/>
+      <w:bookmarkStart w:id="7" w:name="OLE_LINK38"/>
       <w:r>
         <w:rPr>
           <w:rStyle w:val="InlineCode"/>
@@ -728,21 +726,95 @@
       <w:r>
         <w:t xml:space="preserve"> </w:t>
       </w:r>
+      <w:bookmarkEnd w:id="4"/>
       <w:bookmarkEnd w:id="5"/>
       <w:bookmarkEnd w:id="6"/>
       <w:bookmarkEnd w:id="7"/>
+      <w:r>
+        <w:t xml:space="preserve">to the </w:t>
+      </w:r>
+      <w:r>
+        <w:rPr>
+          <w:rStyle w:val="InlineCode"/>
+        </w:rPr>
+        <w:t>dependencies</w:t>
+      </w:r>
+      <w:r>
+        <w:t xml:space="preserve"> section.</w:t>
+      </w:r>
+    </w:p>
+    <w:p>
+      <w:pPr>
+        <w:pStyle w:val="Step"/>
+      </w:pPr>
+      <w:r>
+        <w:t>Copy</w:t>
+      </w:r>
+      <w:r>
+        <w:t xml:space="preserve"> the </w:t>
+      </w:r>
+      <w:r>
+        <w:rPr>
+          <w:rStyle w:val="InlineCode"/>
+        </w:rPr>
+        <w:t>lib</w:t>
+      </w:r>
+      <w:r>
+        <w:t xml:space="preserve"> directory </w:t>
+      </w:r>
+      <w:r>
+        <w:t xml:space="preserve">from the </w:t>
+      </w:r>
+      <w:r>
+        <w:rPr>
+          <w:rStyle w:val="InlineCode"/>
+        </w:rPr>
+        <w:t>lab</w:t>
+      </w:r>
+      <w:r>
+        <w:t xml:space="preserve"> directory of this lesson into the </w:t>
+      </w:r>
+      <w:r>
+        <w:rPr>
+          <w:rStyle w:val="InlineCode"/>
+        </w:rPr>
+        <w:t>todo</w:t>
+      </w:r>
+      <w:r>
+        <w:t xml:space="preserve"> directory, wh</w:t>
+      </w:r>
+      <w:r>
+        <w:t>ich contains your application.</w:t>
+      </w:r>
+    </w:p>
+    <w:p>
+      <w:pPr>
+        <w:pStyle w:val="Step"/>
+      </w:pPr>
+      <w:r>
+        <w:t xml:space="preserve">Open </w:t>
+      </w:r>
+      <w:r>
+        <w:rPr>
+          <w:rStyle w:val="InlineCode"/>
+        </w:rPr>
+        <w:t>index.js</w:t>
+      </w:r>
+      <w:r>
+        <w:t xml:space="preserve"> in your editor and add the following require statement at the top: </w:t>
+      </w:r>
+      <w:bookmarkStart w:id="8" w:name="OLE_LINK16"/>
+      <w:bookmarkStart w:id="9" w:name="OLE_LINK17"/>
+      <w:r>
+        <w:rPr>
+          <w:rStyle w:val="InlineCode"/>
+        </w:rPr>
+        <w:t>var db = require('./lib/db');</w:t>
+      </w:r>
       <w:bookmarkEnd w:id="8"/>
-      <w:r>
-        <w:t xml:space="preserve">to the </w:t>
-      </w:r>
-      <w:r>
-        <w:rPr>
-          <w:rStyle w:val="InlineCode"/>
-        </w:rPr>
-        <w:t>dependencies</w:t>
-      </w:r>
-      <w:r>
-        <w:t xml:space="preserve"> section.</w:t>
+      <w:bookmarkEnd w:id="9"/>
+      <w:r>
+        <w:t>.</w:t>
       </w:r>
     </w:p>
     <w:p>
@@ -750,103 +822,29 @@
         <w:pStyle w:val="Step"/>
       </w:pPr>
       <w:r>
-        <w:t>Copy</w:t>
-      </w:r>
-      <w:r>
-        <w:t xml:space="preserve"> the </w:t>
-      </w:r>
-      <w:r>
-        <w:rPr>
-          <w:rStyle w:val="InlineCode"/>
-        </w:rPr>
-        <w:t>lib</w:t>
-      </w:r>
-      <w:r>
-        <w:t xml:space="preserve"> directory </w:t>
-      </w:r>
-      <w:r>
-        <w:t xml:space="preserve">from the </w:t>
-      </w:r>
-      <w:r>
-        <w:rPr>
-          <w:rStyle w:val="InlineCode"/>
-        </w:rPr>
-        <w:t>lab</w:t>
-      </w:r>
-      <w:r>
-        <w:t xml:space="preserve"> directory of this lesson into the </w:t>
-      </w:r>
-      <w:r>
-        <w:rPr>
-          <w:rStyle w:val="InlineCode"/>
-        </w:rPr>
-        <w:t>todo</w:t>
-      </w:r>
-      <w:r>
-        <w:t xml:space="preserve"> directory, wh</w:t>
-      </w:r>
-      <w:r>
-        <w:t>ich contains your application.</w:t>
-      </w:r>
-    </w:p>
-    <w:p>
-      <w:pPr>
-        <w:pStyle w:val="Step"/>
-      </w:pPr>
-      <w:r>
-        <w:t xml:space="preserve">Open </w:t>
-      </w:r>
-      <w:r>
-        <w:rPr>
-          <w:rStyle w:val="InlineCode"/>
-        </w:rPr>
-        <w:t>index.js</w:t>
-      </w:r>
-      <w:r>
-        <w:t xml:space="preserve"> in your editor and add the following require statement at the top: </w:t>
-      </w:r>
-      <w:bookmarkStart w:id="9" w:name="OLE_LINK16"/>
-      <w:bookmarkStart w:id="10" w:name="OLE_LINK17"/>
-      <w:r>
-        <w:rPr>
-          <w:rStyle w:val="InlineCode"/>
-        </w:rPr>
-        <w:t>var db = require('./lib/db');</w:t>
-      </w:r>
-      <w:bookmarkEnd w:id="9"/>
+        <w:t xml:space="preserve">Add the line </w:t>
+      </w:r>
+      <w:bookmarkStart w:id="10" w:name="OLE_LINK18"/>
+      <w:bookmarkStart w:id="11" w:name="OLE_LINK19"/>
+      <w:bookmarkStart w:id="12" w:name="OLE_LINK39"/>
+      <w:r>
+        <w:rPr>
+          <w:rStyle w:val="InlineCode"/>
+        </w:rPr>
+        <w:t>db.config(config</w:t>
+      </w:r>
+      <w:r>
+        <w:rPr>
+          <w:rStyle w:val="InlineCode"/>
+        </w:rPr>
+        <w:t>.get('databaseConfig'));</w:t>
+      </w:r>
+      <w:r>
+        <w:t xml:space="preserve"> </w:t>
+      </w:r>
       <w:bookmarkEnd w:id="10"/>
-      <w:r>
-        <w:t>.</w:t>
-      </w:r>
-    </w:p>
-    <w:p>
-      <w:pPr>
-        <w:pStyle w:val="Step"/>
-      </w:pPr>
-      <w:r>
-        <w:t xml:space="preserve">Add the line </w:t>
-      </w:r>
-      <w:bookmarkStart w:id="11" w:name="OLE_LINK18"/>
-      <w:bookmarkStart w:id="12" w:name="OLE_LINK19"/>
-      <w:bookmarkStart w:id="13" w:name="OLE_LINK39"/>
-      <w:r>
-        <w:rPr>
-          <w:rStyle w:val="InlineCode"/>
-        </w:rPr>
-        <w:t>db.config(config</w:t>
-      </w:r>
-      <w:r>
-        <w:rPr>
-          <w:rStyle w:val="InlineCode"/>
-        </w:rPr>
-        <w:t>.get('databaseConfig'));</w:t>
-      </w:r>
-      <w:r>
-        <w:t xml:space="preserve"> </w:t>
-      </w:r>
       <w:bookmarkEnd w:id="11"/>
       <w:bookmarkEnd w:id="12"/>
-      <w:bookmarkEnd w:id="13"/>
       <w:r>
         <w:t>in the</w:t>
       </w:r>
@@ -952,9 +950,9 @@
         </w:rPr>
         <w:t xml:space="preserve">  </w:t>
       </w:r>
-      <w:bookmarkStart w:id="14" w:name="OLE_LINK20"/>
-      <w:bookmarkStart w:id="15" w:name="OLE_LINK21"/>
-      <w:bookmarkStart w:id="16" w:name="OLE_LINK40"/>
+      <w:bookmarkStart w:id="13" w:name="OLE_LINK20"/>
+      <w:bookmarkStart w:id="14" w:name="OLE_LINK21"/>
+      <w:bookmarkStart w:id="15" w:name="OLE_LINK40"/>
       <w:r>
         <w:rPr>
           <w:rStyle w:val="InlineCode"/>
@@ -997,71 +995,71 @@
         </w:rPr>
         <w:t xml:space="preserve">  }</w:t>
       </w:r>
+      <w:bookmarkEnd w:id="13"/>
       <w:bookmarkEnd w:id="14"/>
       <w:bookmarkEnd w:id="15"/>
+    </w:p>
+    <w:p>
+      <w:pPr>
+        <w:pStyle w:val="Step"/>
+      </w:pPr>
+      <w:r>
+        <w:t xml:space="preserve">Stop the server and run </w:t>
+      </w:r>
+      <w:r>
+        <w:rPr>
+          <w:rStyle w:val="InlineCode"/>
+        </w:rPr>
+        <w:t>npm install</w:t>
+      </w:r>
+      <w:r>
+        <w:t xml:space="preserve"> to install the mongoose depend</w:t>
+      </w:r>
+      <w:r>
+        <w:t>ency for MongoDB connectivity.</w:t>
+      </w:r>
+    </w:p>
+    <w:p>
+      <w:pPr>
+        <w:pStyle w:val="Step"/>
+      </w:pPr>
+      <w:r>
+        <w:t xml:space="preserve">Start the server again with </w:t>
+      </w:r>
+      <w:r>
+        <w:rPr>
+          <w:rStyle w:val="InlineCode"/>
+        </w:rPr>
+        <w:t>npm start</w:t>
+      </w:r>
+      <w:r>
+        <w:t xml:space="preserve"> and you should now see a message in the console that says "</w:t>
+      </w:r>
+      <w:r>
+        <w:t>db connection open</w:t>
+      </w:r>
+      <w:r>
+        <w:t>" indicating the MongoDB connection is working.</w:t>
+      </w:r>
+    </w:p>
+    <w:p>
+      <w:pPr>
+        <w:pStyle w:val="Heading2"/>
+      </w:pPr>
+      <w:bookmarkStart w:id="16" w:name="OLE_LINK5"/>
+      <w:bookmarkStart w:id="17" w:name="OLE_LINK6"/>
+      <w:r>
+        <w:t>Generate a controller and dependencies</w:t>
+      </w:r>
+    </w:p>
+    <w:p>
+      <w:pPr>
+        <w:pStyle w:val="Step"/>
+      </w:pPr>
+      <w:bookmarkStart w:id="18" w:name="OLE_LINK7"/>
+      <w:bookmarkStart w:id="19" w:name="OLE_LINK8"/>
       <w:bookmarkEnd w:id="16"/>
-    </w:p>
-    <w:p>
-      <w:pPr>
-        <w:pStyle w:val="Step"/>
-      </w:pPr>
-      <w:r>
-        <w:t xml:space="preserve">Stop the server and run </w:t>
-      </w:r>
-      <w:r>
-        <w:rPr>
-          <w:rStyle w:val="InlineCode"/>
-        </w:rPr>
-        <w:t>npm install</w:t>
-      </w:r>
-      <w:r>
-        <w:t xml:space="preserve"> to install the mongoose depend</w:t>
-      </w:r>
-      <w:r>
-        <w:t>ency for MongoDB connectivity.</w:t>
-      </w:r>
-    </w:p>
-    <w:p>
-      <w:pPr>
-        <w:pStyle w:val="Step"/>
-      </w:pPr>
-      <w:r>
-        <w:t xml:space="preserve">Start the server again with </w:t>
-      </w:r>
-      <w:r>
-        <w:rPr>
-          <w:rStyle w:val="InlineCode"/>
-        </w:rPr>
-        <w:t>npm start</w:t>
-      </w:r>
-      <w:r>
-        <w:t xml:space="preserve"> and you should now see a message in the console that says "</w:t>
-      </w:r>
-      <w:r>
-        <w:t>db connection open</w:t>
-      </w:r>
-      <w:r>
-        <w:t>" indicating the MongoDB connection is working.</w:t>
-      </w:r>
-    </w:p>
-    <w:p>
-      <w:pPr>
-        <w:pStyle w:val="Heading2"/>
-      </w:pPr>
-      <w:bookmarkStart w:id="17" w:name="OLE_LINK5"/>
-      <w:bookmarkStart w:id="18" w:name="OLE_LINK6"/>
-      <w:r>
-        <w:t>Generate a controller and dependencies</w:t>
-      </w:r>
-    </w:p>
-    <w:p>
-      <w:pPr>
-        <w:pStyle w:val="Step"/>
-      </w:pPr>
-      <w:bookmarkStart w:id="19" w:name="OLE_LINK7"/>
-      <w:bookmarkStart w:id="20" w:name="OLE_LINK8"/>
       <w:bookmarkEnd w:id="17"/>
-      <w:bookmarkEnd w:id="18"/>
       <w:r>
         <w:t xml:space="preserve">Stop the server and </w:t>
       </w:r>
@@ -1200,8 +1198,8 @@
         <w:t>Edit controller</w:t>
       </w:r>
     </w:p>
+    <w:bookmarkEnd w:id="18"/>
     <w:bookmarkEnd w:id="19"/>
-    <w:bookmarkEnd w:id="20"/>
     <w:p>
       <w:pPr>
         <w:pStyle w:val="Step"/>
@@ -1451,8 +1449,22 @@
         </w:rPr>
       </w:pPr>
       <w:r>
+        <w:t xml:space="preserve">NOTE: different version of the kraken generator might not have created the Dust template file.  To create one, use </w:t>
+      </w:r>
+      <w:r>
+        <w:rPr>
+          <w:rStyle w:val="InlineCode"/>
+        </w:rPr>
+        <w:t>yo kraken:template todos</w:t>
+      </w:r>
+      <w:r>
+        <w:t xml:space="preserve">.  </w:t>
+      </w:r>
+      <w:r>
         <w:t xml:space="preserve">Open </w:t>
       </w:r>
+      <w:bookmarkStart w:id="20" w:name="_GoBack"/>
+      <w:bookmarkEnd w:id="20"/>
       <w:r>
         <w:rPr>
           <w:rStyle w:val="InlineCode"/>
@@ -5704,7 +5716,7 @@
 </file>
 
 <file path=customXml/itemProps1.xml><?xml version="1.0" encoding="utf-8"?>
-<ds:datastoreItem xmlns:ds="http://schemas.openxmlformats.org/officeDocument/2006/customXml" ds:itemID="{2E61A4D8-283E-F54E-9FE7-2AFCE00A0E0A}">
+<ds:datastoreItem xmlns:ds="http://schemas.openxmlformats.org/officeDocument/2006/customXml" ds:itemID="{828EE7BC-E4B2-AB46-BA31-C863E1E28B40}">
   <ds:schemaRefs>
     <ds:schemaRef ds:uri="http://schemas.openxmlformats.org/officeDocument/2006/bibliography"/>
   </ds:schemaRefs>

</xml_diff>

<commit_message>
Updated the kraken section ppt and labs
</commit_message>
<xml_diff>
--- a/node/lesson-80-kraken/instructions/kraken.docx
+++ b/node/lesson-80-kraken/instructions/kraken.docx
@@ -6,9 +6,11 @@
       <w:pPr>
         <w:pStyle w:val="Title"/>
       </w:pPr>
+      <w:proofErr w:type="spellStart"/>
       <w:r>
         <w:t>KrakenJS</w:t>
       </w:r>
+      <w:proofErr w:type="spellEnd"/>
     </w:p>
     <w:p>
       <w:r>
@@ -18,7 +20,15 @@
         <w:t xml:space="preserve"> this lab, you will</w:t>
       </w:r>
       <w:r>
-        <w:t xml:space="preserve"> create a simple “todo” application using the </w:t>
+        <w:t xml:space="preserve"> create a simple “</w:t>
+      </w:r>
+      <w:proofErr w:type="spellStart"/>
+      <w:r>
+        <w:t>todo</w:t>
+      </w:r>
+      <w:proofErr w:type="spellEnd"/>
+      <w:r>
+        <w:t xml:space="preserve">” application using the </w:t>
       </w:r>
       <w:r>
         <w:t>Kraken</w:t>
@@ -51,9 +61,11 @@
           <w:numId w:val="14"/>
         </w:numPr>
       </w:pPr>
+      <w:proofErr w:type="gramStart"/>
       <w:r>
         <w:t>create</w:t>
       </w:r>
+      <w:proofErr w:type="gramEnd"/>
       <w:r>
         <w:t xml:space="preserve"> </w:t>
       </w:r>
@@ -67,7 +79,15 @@
         <w:t xml:space="preserve"> </w:t>
       </w:r>
       <w:r>
-        <w:t>"todo" items</w:t>
+        <w:t>"</w:t>
+      </w:r>
+      <w:proofErr w:type="spellStart"/>
+      <w:r>
+        <w:t>todo</w:t>
+      </w:r>
+      <w:proofErr w:type="spellEnd"/>
+      <w:r>
+        <w:t>" items</w:t>
       </w:r>
       <w:r>
         <w:t xml:space="preserve"> in </w:t>
@@ -87,8 +107,13 @@
           <w:numId w:val="14"/>
         </w:numPr>
       </w:pPr>
-      <w:r>
-        <w:t>implement behavior for each route</w:t>
+      <w:proofErr w:type="gramStart"/>
+      <w:r>
+        <w:t>implement</w:t>
+      </w:r>
+      <w:proofErr w:type="gramEnd"/>
+      <w:r>
+        <w:t xml:space="preserve"> behavior for each route</w:t>
       </w:r>
       <w:r>
         <w:t>, and</w:t>
@@ -102,8 +127,13 @@
           <w:numId w:val="14"/>
         </w:numPr>
       </w:pPr>
-      <w:r>
-        <w:t xml:space="preserve">create an internationalized </w:t>
+      <w:proofErr w:type="gramStart"/>
+      <w:r>
+        <w:t>create</w:t>
+      </w:r>
+      <w:proofErr w:type="gramEnd"/>
+      <w:r>
+        <w:t xml:space="preserve"> an internationalized </w:t>
       </w:r>
       <w:r>
         <w:t>title</w:t>
@@ -129,7 +159,15 @@
         <w:t>Before starting the lab,</w:t>
       </w:r>
       <w:r>
-        <w:t xml:space="preserve"> you will need a MongoDB server running</w:t>
+        <w:t xml:space="preserve"> you will need a </w:t>
+      </w:r>
+      <w:proofErr w:type="spellStart"/>
+      <w:r>
+        <w:t>MongoDB</w:t>
+      </w:r>
+      <w:proofErr w:type="spellEnd"/>
+      <w:r>
+        <w:t xml:space="preserve"> server running</w:t>
       </w:r>
       <w:r>
         <w:t xml:space="preserve"> on your lab machine </w:t>
@@ -169,16 +207,26 @@
       <w:r>
         <w:t xml:space="preserve"> </w:t>
       </w:r>
+      <w:proofErr w:type="spellStart"/>
       <w:r>
         <w:t>MongoDB</w:t>
       </w:r>
+      <w:proofErr w:type="spellEnd"/>
     </w:p>
     <w:p>
       <w:pPr>
         <w:pStyle w:val="Step"/>
       </w:pPr>
       <w:r>
-        <w:t xml:space="preserve">Go to the MongoDB homepage at </w:t>
+        <w:t xml:space="preserve">Go to the </w:t>
+      </w:r>
+      <w:proofErr w:type="spellStart"/>
+      <w:r>
+        <w:t>MongoDB</w:t>
+      </w:r>
+      <w:proofErr w:type="spellEnd"/>
+      <w:r>
+        <w:t xml:space="preserve"> homepage at </w:t>
       </w:r>
       <w:r>
         <w:t>http://www.mongodb.org</w:t>
@@ -201,8 +249,16 @@
         <w:rPr>
           <w:rStyle w:val="InlineCode"/>
         </w:rPr>
-        <w:t>/data/db</w:t>
-      </w:r>
+        <w:t>/data/</w:t>
+      </w:r>
+      <w:proofErr w:type="spellStart"/>
+      <w:r>
+        <w:rPr>
+          <w:rStyle w:val="InlineCode"/>
+        </w:rPr>
+        <w:t>db</w:t>
+      </w:r>
+      <w:proofErr w:type="spellEnd"/>
       <w:r>
         <w:t xml:space="preserve"> on Mac and </w:t>
       </w:r>
@@ -210,8 +266,16 @@
         <w:rPr>
           <w:rStyle w:val="InlineCode"/>
         </w:rPr>
-        <w:t>\data\db</w:t>
-      </w:r>
+        <w:t>\data\</w:t>
+      </w:r>
+      <w:proofErr w:type="spellStart"/>
+      <w:r>
+        <w:rPr>
+          <w:rStyle w:val="InlineCode"/>
+        </w:rPr>
+        <w:t>db</w:t>
+      </w:r>
+      <w:proofErr w:type="spellEnd"/>
       <w:r>
         <w:t xml:space="preserve"> on Windows.</w:t>
       </w:r>
@@ -223,12 +287,14 @@
       <w:r>
         <w:t xml:space="preserve">Once installed, start the server with the </w:t>
       </w:r>
+      <w:proofErr w:type="spellStart"/>
       <w:r>
         <w:rPr>
           <w:rStyle w:val="InlineCode"/>
         </w:rPr>
         <w:t>mongod</w:t>
       </w:r>
+      <w:proofErr w:type="spellEnd"/>
       <w:r>
         <w:t xml:space="preserve"> command</w:t>
       </w:r>
@@ -257,11 +323,19 @@
       <w:r>
         <w:t xml:space="preserve">If you did not install Yeoman from the previous lab, you should do this now by opening a command prompt in the lesson directory and issuing the command </w:t>
       </w:r>
-      <w:r>
-        <w:rPr>
-          <w:rStyle w:val="InlineCode"/>
-        </w:rPr>
-        <w:t xml:space="preserve">npm install </w:t>
+      <w:proofErr w:type="spellStart"/>
+      <w:r>
+        <w:rPr>
+          <w:rStyle w:val="InlineCode"/>
+        </w:rPr>
+        <w:t>npm</w:t>
+      </w:r>
+      <w:proofErr w:type="spellEnd"/>
+      <w:r>
+        <w:rPr>
+          <w:rStyle w:val="InlineCode"/>
+        </w:rPr>
+        <w:t xml:space="preserve"> install </w:t>
       </w:r>
       <w:r>
         <w:rPr>
@@ -273,8 +347,16 @@
         <w:rPr>
           <w:rStyle w:val="InlineCode"/>
         </w:rPr>
-        <w:t>g yo</w:t>
-      </w:r>
+        <w:t xml:space="preserve">g </w:t>
+      </w:r>
+      <w:proofErr w:type="spellStart"/>
+      <w:r>
+        <w:rPr>
+          <w:rStyle w:val="InlineCode"/>
+        </w:rPr>
+        <w:t>yo</w:t>
+      </w:r>
+      <w:proofErr w:type="spellEnd"/>
       <w:r>
         <w:rPr>
           <w:rStyle w:val="InlineCode"/>
@@ -284,12 +366,14 @@
       <w:r>
         <w:t xml:space="preserve">.  This will download &amp; globally install the latest version of </w:t>
       </w:r>
+      <w:proofErr w:type="spellStart"/>
       <w:r>
         <w:rPr>
           <w:rStyle w:val="InlineCode"/>
         </w:rPr>
         <w:t>yo</w:t>
       </w:r>
+      <w:proofErr w:type="spellEnd"/>
       <w:r>
         <w:t xml:space="preserve"> and </w:t>
       </w:r>
@@ -310,11 +394,19 @@
       <w:r>
         <w:t xml:space="preserve">Open a command prompt in the lesson directory and issue the command </w:t>
       </w:r>
-      <w:r>
-        <w:rPr>
-          <w:rStyle w:val="InlineCode"/>
-        </w:rPr>
-        <w:t>npm install -</w:t>
+      <w:proofErr w:type="spellStart"/>
+      <w:r>
+        <w:rPr>
+          <w:rStyle w:val="InlineCode"/>
+        </w:rPr>
+        <w:t>npm</w:t>
+      </w:r>
+      <w:proofErr w:type="spellEnd"/>
+      <w:r>
+        <w:rPr>
+          <w:rStyle w:val="InlineCode"/>
+        </w:rPr>
+        <w:t xml:space="preserve"> install -</w:t>
       </w:r>
       <w:r>
         <w:rPr>
@@ -331,21 +423,25 @@
       <w:r>
         <w:t xml:space="preserve">.  It may be necessary to prefix the </w:t>
       </w:r>
+      <w:proofErr w:type="spellStart"/>
       <w:r>
         <w:rPr>
           <w:rStyle w:val="InlineCode"/>
         </w:rPr>
         <w:t>npm</w:t>
       </w:r>
+      <w:proofErr w:type="spellEnd"/>
       <w:r>
         <w:t xml:space="preserve"> command with </w:t>
       </w:r>
+      <w:proofErr w:type="spellStart"/>
       <w:r>
         <w:rPr>
           <w:rStyle w:val="InlineCode"/>
         </w:rPr>
         <w:t>sudo</w:t>
       </w:r>
+      <w:proofErr w:type="spellEnd"/>
       <w:r>
         <w:t xml:space="preserve"> if you are using a Mac or Linux platform.</w:t>
       </w:r>
@@ -384,13 +480,29 @@
         <w:pStyle w:val="Step"/>
       </w:pPr>
       <w:r>
-        <w:t xml:space="preserve">Open a terminal in the lab directory, then issue the command </w:t>
-      </w:r>
-      <w:r>
-        <w:rPr>
-          <w:rStyle w:val="InlineCode"/>
-        </w:rPr>
-        <w:t>yo kraken</w:t>
+        <w:t xml:space="preserve">Open a terminal in the lab directory, </w:t>
+      </w:r>
+      <w:proofErr w:type="gramStart"/>
+      <w:r>
+        <w:t>then</w:t>
+      </w:r>
+      <w:proofErr w:type="gramEnd"/>
+      <w:r>
+        <w:t xml:space="preserve"> issue the command </w:t>
+      </w:r>
+      <w:proofErr w:type="spellStart"/>
+      <w:r>
+        <w:rPr>
+          <w:rStyle w:val="InlineCode"/>
+        </w:rPr>
+        <w:t>yo</w:t>
+      </w:r>
+      <w:proofErr w:type="spellEnd"/>
+      <w:r>
+        <w:rPr>
+          <w:rStyle w:val="InlineCode"/>
+        </w:rPr>
+        <w:t xml:space="preserve"> kraken</w:t>
       </w:r>
       <w:r>
         <w:t>.</w:t>
@@ -406,7 +518,47 @@
         <w:ind w:left="360"/>
       </w:pPr>
       <w:r>
-        <w:t>NOTE: Sometimes the PayPal firewalls block the ‘git’ protocol which bower uses to get information from the github server.  If this happens, the command stops and fails when bower tries to get the ‘dustjs-helper’ file.  To resolve this, use the following git command:</w:t>
+        <w:t>NOTE: Sometimes the PayPal firewalls block the ‘</w:t>
+      </w:r>
+      <w:proofErr w:type="spellStart"/>
+      <w:r>
+        <w:t>git</w:t>
+      </w:r>
+      <w:proofErr w:type="spellEnd"/>
+      <w:r>
+        <w:t xml:space="preserve">’ </w:t>
+      </w:r>
+      <w:proofErr w:type="gramStart"/>
+      <w:r>
+        <w:t>protocol</w:t>
+      </w:r>
+      <w:proofErr w:type="gramEnd"/>
+      <w:r>
+        <w:t xml:space="preserve"> which bower uses to get information from the </w:t>
+      </w:r>
+      <w:proofErr w:type="spellStart"/>
+      <w:r>
+        <w:t>github</w:t>
+      </w:r>
+      <w:proofErr w:type="spellEnd"/>
+      <w:r>
+        <w:t xml:space="preserve"> server.  If this happens, the command stops and fails when bower tries to get the ‘</w:t>
+      </w:r>
+      <w:proofErr w:type="spellStart"/>
+      <w:r>
+        <w:t>dustjs</w:t>
+      </w:r>
+      <w:proofErr w:type="spellEnd"/>
+      <w:r>
+        <w:t xml:space="preserve">-helper’ file.  To resolve this, use the following </w:t>
+      </w:r>
+      <w:proofErr w:type="spellStart"/>
+      <w:r>
+        <w:t>git</w:t>
+      </w:r>
+      <w:proofErr w:type="spellEnd"/>
+      <w:r>
+        <w:t xml:space="preserve"> command:</w:t>
       </w:r>
     </w:p>
     <w:p>
@@ -418,12 +570,55 @@
         </w:numPr>
         <w:ind w:left="360"/>
       </w:pPr>
+      <w:proofErr w:type="spellStart"/>
+      <w:proofErr w:type="gramStart"/>
       <w:r>
         <w:rPr>
           <w:bdr w:val="none" w:sz="0" w:space="0" w:color="auto" w:frame="1"/>
           <w:shd w:val="clear" w:color="auto" w:fill="EEEEEE"/>
         </w:rPr>
-        <w:t>git config --global url."https://".insteadOf git://</w:t>
+        <w:t>git</w:t>
+      </w:r>
+      <w:proofErr w:type="spellEnd"/>
+      <w:proofErr w:type="gramEnd"/>
+      <w:r>
+        <w:rPr>
+          <w:bdr w:val="none" w:sz="0" w:space="0" w:color="auto" w:frame="1"/>
+          <w:shd w:val="clear" w:color="auto" w:fill="EEEEEE"/>
+        </w:rPr>
+        <w:t xml:space="preserve"> </w:t>
+      </w:r>
+      <w:proofErr w:type="spellStart"/>
+      <w:r>
+        <w:rPr>
+          <w:bdr w:val="none" w:sz="0" w:space="0" w:color="auto" w:frame="1"/>
+          <w:shd w:val="clear" w:color="auto" w:fill="EEEEEE"/>
+        </w:rPr>
+        <w:t>config</w:t>
+      </w:r>
+      <w:proofErr w:type="spellEnd"/>
+      <w:r>
+        <w:rPr>
+          <w:bdr w:val="none" w:sz="0" w:space="0" w:color="auto" w:frame="1"/>
+          <w:shd w:val="clear" w:color="auto" w:fill="EEEEEE"/>
+        </w:rPr>
+        <w:t xml:space="preserve"> --global </w:t>
+      </w:r>
+      <w:proofErr w:type="spellStart"/>
+      <w:r>
+        <w:rPr>
+          <w:bdr w:val="none" w:sz="0" w:space="0" w:color="auto" w:frame="1"/>
+          <w:shd w:val="clear" w:color="auto" w:fill="EEEEEE"/>
+        </w:rPr>
+        <w:t>url</w:t>
+      </w:r>
+      <w:proofErr w:type="spellEnd"/>
+      <w:r>
+        <w:rPr>
+          <w:bdr w:val="none" w:sz="0" w:space="0" w:color="auto" w:frame="1"/>
+          <w:shd w:val="clear" w:color="auto" w:fill="EEEEEE"/>
+        </w:rPr>
+        <w:t>."https://".insteadOf git://</w:t>
       </w:r>
     </w:p>
     <w:p>
@@ -439,12 +634,23 @@
         <w:t xml:space="preserve">This </w:t>
       </w:r>
       <w:r>
-        <w:t>configures git to replace the ‘</w:t>
-      </w:r>
-      <w:bookmarkStart w:id="4" w:name="_GoBack"/>
-      <w:bookmarkEnd w:id="4"/>
-      <w:r>
-        <w:t>git’ protocol with the ‘https’ protocol.</w:t>
+        <w:t xml:space="preserve">configures </w:t>
+      </w:r>
+      <w:proofErr w:type="spellStart"/>
+      <w:r>
+        <w:t>git</w:t>
+      </w:r>
+      <w:proofErr w:type="spellEnd"/>
+      <w:r>
+        <w:t xml:space="preserve"> to replace the ‘</w:t>
+      </w:r>
+      <w:proofErr w:type="spellStart"/>
+      <w:r>
+        <w:t>git</w:t>
+      </w:r>
+      <w:proofErr w:type="spellEnd"/>
+      <w:r>
+        <w:t>’ protocol with the ‘https’ protocol.</w:t>
       </w:r>
     </w:p>
     <w:p>
@@ -452,7 +658,15 @@
         <w:pStyle w:val="StepPara"/>
       </w:pPr>
       <w:r>
-        <w:t>If you are using a Windows machine and it cannot find the 'yo' command, you probably do not have adm</w:t>
+        <w:t>If you are using a Windows machine and it cannot find the '</w:t>
+      </w:r>
+      <w:proofErr w:type="spellStart"/>
+      <w:r>
+        <w:t>yo</w:t>
+      </w:r>
+      <w:proofErr w:type="spellEnd"/>
+      <w:r>
+        <w:t>' command, you probably do not have adm</w:t>
       </w:r>
       <w:r>
         <w:t>in permissions on your machine.</w:t>
@@ -474,6 +688,7 @@
       <w:r>
         <w:t xml:space="preserve">Enter </w:t>
       </w:r>
+      <w:proofErr w:type="spellStart"/>
       <w:r>
         <w:rPr>
           <w:rStyle w:val="InlineCode"/>
@@ -486,15 +701,18 @@
         </w:rPr>
         <w:t>odo</w:t>
       </w:r>
+      <w:proofErr w:type="spellEnd"/>
       <w:r>
         <w:t xml:space="preserve"> for the app name, </w:t>
       </w:r>
+      <w:proofErr w:type="spellStart"/>
       <w:r>
         <w:rPr>
           <w:rStyle w:val="InlineCode"/>
         </w:rPr>
         <w:t>Todo</w:t>
       </w:r>
+      <w:proofErr w:type="spellEnd"/>
       <w:r>
         <w:rPr>
           <w:rStyle w:val="InlineCode"/>
@@ -520,6 +738,7 @@
       <w:r>
         <w:t xml:space="preserve">This will scaffold a web application that uses Express and Kraken in the directory </w:t>
       </w:r>
+      <w:proofErr w:type="spellStart"/>
       <w:r>
         <w:rPr>
           <w:rStyle w:val="InlineCode"/>
@@ -532,6 +751,7 @@
         </w:rPr>
         <w:t>odo</w:t>
       </w:r>
+      <w:proofErr w:type="spellEnd"/>
       <w:r>
         <w:t>.</w:t>
       </w:r>
@@ -551,6 +771,7 @@
       <w:r>
         <w:t xml:space="preserve">Change into the </w:t>
       </w:r>
+      <w:proofErr w:type="spellStart"/>
       <w:r>
         <w:rPr>
           <w:rStyle w:val="InlineCode"/>
@@ -563,14 +784,23 @@
         </w:rPr>
         <w:t>odo</w:t>
       </w:r>
+      <w:proofErr w:type="spellEnd"/>
       <w:r>
         <w:t xml:space="preserve"> directory and issue the command </w:t>
       </w:r>
-      <w:r>
-        <w:rPr>
-          <w:rStyle w:val="InlineCode"/>
-        </w:rPr>
-        <w:t>npm start</w:t>
+      <w:proofErr w:type="spellStart"/>
+      <w:r>
+        <w:rPr>
+          <w:rStyle w:val="InlineCode"/>
+        </w:rPr>
+        <w:t>npm</w:t>
+      </w:r>
+      <w:proofErr w:type="spellEnd"/>
+      <w:r>
+        <w:rPr>
+          <w:rStyle w:val="InlineCode"/>
+        </w:rPr>
+        <w:t xml:space="preserve"> start</w:t>
       </w:r>
       <w:r>
         <w:t>; this will start the server process.</w:t>
@@ -601,8 +831,16 @@
         <w:rPr>
           <w:rStyle w:val="InlineCode"/>
         </w:rPr>
-        <w:t>http://localhost:8000</w:t>
-      </w:r>
+        <w:t>http://localhost</w:t>
+      </w:r>
+      <w:proofErr w:type="gramStart"/>
+      <w:r>
+        <w:rPr>
+          <w:rStyle w:val="InlineCode"/>
+        </w:rPr>
+        <w:t>:8000</w:t>
+      </w:r>
+      <w:proofErr w:type="gramEnd"/>
       <w:r>
         <w:t xml:space="preserve"> in a web browser.</w:t>
       </w:r>
@@ -690,8 +928,13 @@
         <w:t>Add</w:t>
       </w:r>
       <w:r>
-        <w:t xml:space="preserve"> MongoDB</w:t>
-      </w:r>
+        <w:t xml:space="preserve"> </w:t>
+      </w:r>
+      <w:proofErr w:type="spellStart"/>
+      <w:r>
+        <w:t>MongoDB</w:t>
+      </w:r>
+      <w:proofErr w:type="spellEnd"/>
       <w:r>
         <w:t xml:space="preserve"> connectivity</w:t>
       </w:r>
@@ -703,22 +946,24 @@
       <w:r>
         <w:t xml:space="preserve">Open </w:t>
       </w:r>
+      <w:proofErr w:type="spellStart"/>
       <w:r>
         <w:rPr>
           <w:rStyle w:val="InlineCode"/>
         </w:rPr>
         <w:t>package.json</w:t>
       </w:r>
+      <w:proofErr w:type="spellEnd"/>
       <w:r>
         <w:t xml:space="preserve"> in your editor and </w:t>
       </w:r>
       <w:r>
         <w:t xml:space="preserve">add </w:t>
       </w:r>
-      <w:bookmarkStart w:id="5" w:name="OLE_LINK13"/>
-      <w:bookmarkStart w:id="6" w:name="OLE_LINK14"/>
-      <w:bookmarkStart w:id="7" w:name="OLE_LINK15"/>
-      <w:bookmarkStart w:id="8" w:name="OLE_LINK38"/>
+      <w:bookmarkStart w:id="4" w:name="OLE_LINK13"/>
+      <w:bookmarkStart w:id="5" w:name="OLE_LINK14"/>
+      <w:bookmarkStart w:id="6" w:name="OLE_LINK15"/>
+      <w:bookmarkStart w:id="7" w:name="OLE_LINK38"/>
       <w:r>
         <w:rPr>
           <w:rStyle w:val="InlineCode"/>
@@ -734,21 +979,147 @@
       <w:r>
         <w:t xml:space="preserve"> </w:t>
       </w:r>
+      <w:bookmarkEnd w:id="4"/>
       <w:bookmarkEnd w:id="5"/>
       <w:bookmarkEnd w:id="6"/>
       <w:bookmarkEnd w:id="7"/>
+      <w:r>
+        <w:t xml:space="preserve">to the </w:t>
+      </w:r>
+      <w:r>
+        <w:rPr>
+          <w:rStyle w:val="InlineCode"/>
+        </w:rPr>
+        <w:t>dependencies</w:t>
+      </w:r>
+      <w:r>
+        <w:t xml:space="preserve"> section.</w:t>
+      </w:r>
+    </w:p>
+    <w:p>
+      <w:pPr>
+        <w:pStyle w:val="Step"/>
+      </w:pPr>
+      <w:r>
+        <w:t>Copy</w:t>
+      </w:r>
+      <w:r>
+        <w:t xml:space="preserve"> the </w:t>
+      </w:r>
+      <w:r>
+        <w:rPr>
+          <w:rStyle w:val="InlineCode"/>
+        </w:rPr>
+        <w:t>lib</w:t>
+      </w:r>
+      <w:r>
+        <w:t xml:space="preserve"> directory </w:t>
+      </w:r>
+      <w:r>
+        <w:t xml:space="preserve">from the </w:t>
+      </w:r>
+      <w:r>
+        <w:rPr>
+          <w:rStyle w:val="InlineCode"/>
+        </w:rPr>
+        <w:t>lab</w:t>
+      </w:r>
+      <w:r>
+        <w:t xml:space="preserve"> directory of this lesson into the </w:t>
+      </w:r>
+      <w:proofErr w:type="spellStart"/>
+      <w:r>
+        <w:rPr>
+          <w:rStyle w:val="InlineCode"/>
+        </w:rPr>
+        <w:t>todo</w:t>
+      </w:r>
+      <w:proofErr w:type="spellEnd"/>
+      <w:r>
+        <w:t xml:space="preserve"> directory, wh</w:t>
+      </w:r>
+      <w:r>
+        <w:t>ich contains your application.</w:t>
+      </w:r>
+    </w:p>
+    <w:p>
+      <w:pPr>
+        <w:pStyle w:val="Step"/>
+      </w:pPr>
+      <w:r>
+        <w:t xml:space="preserve">Open </w:t>
+      </w:r>
+      <w:r>
+        <w:rPr>
+          <w:rStyle w:val="InlineCode"/>
+        </w:rPr>
+        <w:t>index.js</w:t>
+      </w:r>
+      <w:r>
+        <w:t xml:space="preserve"> in your editor and add the following require statement at the top: </w:t>
+      </w:r>
+      <w:bookmarkStart w:id="8" w:name="OLE_LINK16"/>
+      <w:bookmarkStart w:id="9" w:name="OLE_LINK17"/>
+      <w:proofErr w:type="spellStart"/>
+      <w:r>
+        <w:rPr>
+          <w:rStyle w:val="InlineCode"/>
+        </w:rPr>
+        <w:t>var</w:t>
+      </w:r>
+      <w:proofErr w:type="spellEnd"/>
+      <w:r>
+        <w:rPr>
+          <w:rStyle w:val="InlineCode"/>
+        </w:rPr>
+        <w:t xml:space="preserve"> </w:t>
+      </w:r>
+      <w:proofErr w:type="spellStart"/>
+      <w:r>
+        <w:rPr>
+          <w:rStyle w:val="InlineCode"/>
+        </w:rPr>
+        <w:t>db</w:t>
+      </w:r>
+      <w:proofErr w:type="spellEnd"/>
+      <w:r>
+        <w:rPr>
+          <w:rStyle w:val="InlineCode"/>
+        </w:rPr>
+        <w:t xml:space="preserve"> = </w:t>
+      </w:r>
+      <w:proofErr w:type="gramStart"/>
+      <w:r>
+        <w:rPr>
+          <w:rStyle w:val="InlineCode"/>
+        </w:rPr>
+        <w:t>require(</w:t>
+      </w:r>
+      <w:proofErr w:type="gramEnd"/>
+      <w:r>
+        <w:rPr>
+          <w:rStyle w:val="InlineCode"/>
+        </w:rPr>
+        <w:t>'./lib/</w:t>
+      </w:r>
+      <w:proofErr w:type="spellStart"/>
+      <w:r>
+        <w:rPr>
+          <w:rStyle w:val="InlineCode"/>
+        </w:rPr>
+        <w:t>db</w:t>
+      </w:r>
+      <w:proofErr w:type="spellEnd"/>
+      <w:r>
+        <w:rPr>
+          <w:rStyle w:val="InlineCode"/>
+        </w:rPr>
+        <w:t>');</w:t>
+      </w:r>
       <w:bookmarkEnd w:id="8"/>
-      <w:r>
-        <w:t xml:space="preserve">to the </w:t>
-      </w:r>
-      <w:r>
-        <w:rPr>
-          <w:rStyle w:val="InlineCode"/>
-        </w:rPr>
-        <w:t>dependencies</w:t>
-      </w:r>
-      <w:r>
-        <w:t xml:space="preserve"> section.</w:t>
+      <w:bookmarkEnd w:id="9"/>
+      <w:r>
+        <w:t>.</w:t>
       </w:r>
     </w:p>
     <w:p>
@@ -756,115 +1127,81 @@
         <w:pStyle w:val="Step"/>
       </w:pPr>
       <w:r>
-        <w:t>Copy</w:t>
-      </w:r>
-      <w:r>
-        <w:t xml:space="preserve"> the </w:t>
-      </w:r>
-      <w:r>
-        <w:rPr>
-          <w:rStyle w:val="InlineCode"/>
-        </w:rPr>
-        <w:t>lib</w:t>
-      </w:r>
-      <w:r>
-        <w:t xml:space="preserve"> directory </w:t>
-      </w:r>
-      <w:r>
-        <w:t xml:space="preserve">from the </w:t>
-      </w:r>
-      <w:r>
-        <w:rPr>
-          <w:rStyle w:val="InlineCode"/>
-        </w:rPr>
-        <w:t>lab</w:t>
-      </w:r>
-      <w:r>
-        <w:t xml:space="preserve"> directory of this lesson into the </w:t>
-      </w:r>
-      <w:r>
-        <w:rPr>
-          <w:rStyle w:val="InlineCode"/>
-        </w:rPr>
-        <w:t>todo</w:t>
-      </w:r>
-      <w:r>
-        <w:t xml:space="preserve"> directory, wh</w:t>
-      </w:r>
-      <w:r>
-        <w:t>ich contains your application.</w:t>
-      </w:r>
-    </w:p>
-    <w:p>
-      <w:pPr>
-        <w:pStyle w:val="Step"/>
-      </w:pPr>
-      <w:r>
-        <w:t xml:space="preserve">Open </w:t>
-      </w:r>
-      <w:r>
-        <w:rPr>
-          <w:rStyle w:val="InlineCode"/>
-        </w:rPr>
-        <w:t>index.js</w:t>
-      </w:r>
-      <w:r>
-        <w:t xml:space="preserve"> in your editor and add the following require statement at the top: </w:t>
-      </w:r>
-      <w:bookmarkStart w:id="9" w:name="OLE_LINK16"/>
-      <w:bookmarkStart w:id="10" w:name="OLE_LINK17"/>
-      <w:r>
-        <w:rPr>
-          <w:rStyle w:val="InlineCode"/>
-        </w:rPr>
-        <w:t>var db = require('./lib/db');</w:t>
-      </w:r>
-      <w:bookmarkEnd w:id="9"/>
+        <w:t xml:space="preserve">Add the line </w:t>
+      </w:r>
+      <w:bookmarkStart w:id="10" w:name="OLE_LINK18"/>
+      <w:bookmarkStart w:id="11" w:name="OLE_LINK19"/>
+      <w:bookmarkStart w:id="12" w:name="OLE_LINK39"/>
+      <w:proofErr w:type="spellStart"/>
+      <w:proofErr w:type="gramStart"/>
+      <w:r>
+        <w:rPr>
+          <w:rStyle w:val="InlineCode"/>
+        </w:rPr>
+        <w:t>db.config</w:t>
+      </w:r>
+      <w:proofErr w:type="spellEnd"/>
+      <w:r>
+        <w:rPr>
+          <w:rStyle w:val="InlineCode"/>
+        </w:rPr>
+        <w:t>(</w:t>
+      </w:r>
+      <w:proofErr w:type="spellStart"/>
+      <w:proofErr w:type="gramEnd"/>
+      <w:r>
+        <w:rPr>
+          <w:rStyle w:val="InlineCode"/>
+        </w:rPr>
+        <w:t>config</w:t>
+      </w:r>
+      <w:r>
+        <w:rPr>
+          <w:rStyle w:val="InlineCode"/>
+        </w:rPr>
+        <w:t>.get</w:t>
+      </w:r>
+      <w:proofErr w:type="spellEnd"/>
+      <w:r>
+        <w:rPr>
+          <w:rStyle w:val="InlineCode"/>
+        </w:rPr>
+        <w:t>('</w:t>
+      </w:r>
+      <w:proofErr w:type="spellStart"/>
+      <w:r>
+        <w:rPr>
+          <w:rStyle w:val="InlineCode"/>
+        </w:rPr>
+        <w:t>databaseConfig</w:t>
+      </w:r>
+      <w:proofErr w:type="spellEnd"/>
+      <w:r>
+        <w:rPr>
+          <w:rStyle w:val="InlineCode"/>
+        </w:rPr>
+        <w:t>'));</w:t>
+      </w:r>
+      <w:r>
+        <w:t xml:space="preserve"> </w:t>
+      </w:r>
       <w:bookmarkEnd w:id="10"/>
-      <w:r>
-        <w:t>.</w:t>
-      </w:r>
-    </w:p>
-    <w:p>
-      <w:pPr>
-        <w:pStyle w:val="Step"/>
-      </w:pPr>
-      <w:r>
-        <w:t xml:space="preserve">Add the line </w:t>
-      </w:r>
-      <w:bookmarkStart w:id="11" w:name="OLE_LINK18"/>
-      <w:bookmarkStart w:id="12" w:name="OLE_LINK19"/>
-      <w:bookmarkStart w:id="13" w:name="OLE_LINK39"/>
-      <w:r>
-        <w:rPr>
-          <w:rStyle w:val="InlineCode"/>
-        </w:rPr>
-        <w:t>db.config(config</w:t>
-      </w:r>
-      <w:r>
-        <w:rPr>
-          <w:rStyle w:val="InlineCode"/>
-        </w:rPr>
-        <w:t>.get('databaseConfig'));</w:t>
-      </w:r>
-      <w:r>
-        <w:t xml:space="preserve"> </w:t>
-      </w:r>
       <w:bookmarkEnd w:id="11"/>
       <w:bookmarkEnd w:id="12"/>
-      <w:bookmarkEnd w:id="13"/>
       <w:r>
         <w:t>in the</w:t>
       </w:r>
       <w:r>
         <w:t xml:space="preserve"> function at </w:t>
       </w:r>
+      <w:proofErr w:type="spellStart"/>
       <w:r>
         <w:rPr>
           <w:rStyle w:val="InlineCode"/>
         </w:rPr>
         <w:t>options.onconfig</w:t>
       </w:r>
+      <w:proofErr w:type="spellEnd"/>
       <w:r>
         <w:t xml:space="preserve">  of </w:t>
       </w:r>
@@ -878,7 +1215,15 @@
         <w:t>, right after the comment "</w:t>
       </w:r>
       <w:r>
-        <w:t>any config setup/overrides here</w:t>
+        <w:t xml:space="preserve">any </w:t>
+      </w:r>
+      <w:proofErr w:type="spellStart"/>
+      <w:r>
+        <w:t>config</w:t>
+      </w:r>
+      <w:proofErr w:type="spellEnd"/>
+      <w:r>
+        <w:t xml:space="preserve"> setup/overrides here</w:t>
       </w:r>
       <w:r>
         <w:t>."</w:t>
@@ -891,11 +1236,39 @@
       <w:r>
         <w:t xml:space="preserve">Make sure </w:t>
       </w:r>
-      <w:r>
-        <w:rPr>
-          <w:rStyle w:val="InlineCode"/>
-        </w:rPr>
-        <w:t>next(null);</w:t>
+      <w:proofErr w:type="gramStart"/>
+      <w:r>
+        <w:rPr>
+          <w:rStyle w:val="InlineCode"/>
+        </w:rPr>
+        <w:t>next(</w:t>
+      </w:r>
+      <w:proofErr w:type="gramEnd"/>
+      <w:r>
+        <w:rPr>
+          <w:rStyle w:val="InlineCode"/>
+        </w:rPr>
+        <w:t>null</w:t>
+      </w:r>
+      <w:r>
+        <w:rPr>
+          <w:rStyle w:val="InlineCode"/>
+        </w:rPr>
+        <w:t xml:space="preserve">, </w:t>
+      </w:r>
+      <w:proofErr w:type="spellStart"/>
+      <w:r>
+        <w:rPr>
+          <w:rStyle w:val="InlineCode"/>
+        </w:rPr>
+        <w:t>config</w:t>
+      </w:r>
+      <w:proofErr w:type="spellEnd"/>
+      <w:r>
+        <w:rPr>
+          <w:rStyle w:val="InlineCode"/>
+        </w:rPr>
+        <w:t>);</w:t>
       </w:r>
       <w:r>
         <w:t xml:space="preserve"> is the l</w:t>
@@ -911,11 +1284,26 @@
       <w:r>
         <w:t xml:space="preserve">Open </w:t>
       </w:r>
-      <w:r>
-        <w:rPr>
-          <w:rStyle w:val="InlineCode"/>
-        </w:rPr>
-        <w:t>config/config</w:t>
+      <w:proofErr w:type="spellStart"/>
+      <w:r>
+        <w:rPr>
+          <w:rStyle w:val="InlineCode"/>
+        </w:rPr>
+        <w:t>config</w:t>
+      </w:r>
+      <w:proofErr w:type="spellEnd"/>
+      <w:r>
+        <w:rPr>
+          <w:rStyle w:val="InlineCode"/>
+        </w:rPr>
+        <w:t>/</w:t>
+      </w:r>
+      <w:proofErr w:type="spellStart"/>
+      <w:r>
+        <w:rPr>
+          <w:rStyle w:val="InlineCode"/>
+        </w:rPr>
+        <w:t>config</w:t>
       </w:r>
       <w:r>
         <w:rPr>
@@ -923,6 +1311,7 @@
         </w:rPr>
         <w:t>.json</w:t>
       </w:r>
+      <w:proofErr w:type="spellEnd"/>
       <w:r>
         <w:t xml:space="preserve"> and add the following section to this file</w:t>
       </w:r>
@@ -958,14 +1347,30 @@
         </w:rPr>
         <w:t xml:space="preserve">  </w:t>
       </w:r>
-      <w:bookmarkStart w:id="14" w:name="OLE_LINK20"/>
-      <w:bookmarkStart w:id="15" w:name="OLE_LINK21"/>
-      <w:bookmarkStart w:id="16" w:name="OLE_LINK40"/>
-      <w:r>
-        <w:rPr>
-          <w:rStyle w:val="InlineCode"/>
-        </w:rPr>
-        <w:t>"databaseConfig": {</w:t>
+      <w:bookmarkStart w:id="13" w:name="OLE_LINK20"/>
+      <w:bookmarkStart w:id="14" w:name="OLE_LINK21"/>
+      <w:bookmarkStart w:id="15" w:name="OLE_LINK40"/>
+      <w:r>
+        <w:rPr>
+          <w:rStyle w:val="InlineCode"/>
+        </w:rPr>
+        <w:t>"</w:t>
+      </w:r>
+      <w:proofErr w:type="spellStart"/>
+      <w:proofErr w:type="gramStart"/>
+      <w:r>
+        <w:rPr>
+          <w:rStyle w:val="InlineCode"/>
+        </w:rPr>
+        <w:t>databaseConfig</w:t>
+      </w:r>
+      <w:proofErr w:type="spellEnd"/>
+      <w:proofErr w:type="gramEnd"/>
+      <w:r>
+        <w:rPr>
+          <w:rStyle w:val="InlineCode"/>
+        </w:rPr>
+        <w:t>": {</w:t>
       </w:r>
       <w:r>
         <w:rPr>
@@ -977,7 +1382,21 @@
         <w:rPr>
           <w:rStyle w:val="InlineCode"/>
         </w:rPr>
-        <w:t xml:space="preserve">    "host": "localhost",</w:t>
+        <w:t xml:space="preserve">    "host": "</w:t>
+      </w:r>
+      <w:proofErr w:type="spellStart"/>
+      <w:r>
+        <w:rPr>
+          <w:rStyle w:val="InlineCode"/>
+        </w:rPr>
+        <w:t>localhost</w:t>
+      </w:r>
+      <w:proofErr w:type="spellEnd"/>
+      <w:r>
+        <w:rPr>
+          <w:rStyle w:val="InlineCode"/>
+        </w:rPr>
+        <w:t>",</w:t>
       </w:r>
       <w:r>
         <w:rPr>
@@ -1003,83 +1422,158 @@
         </w:rPr>
         <w:t xml:space="preserve">  }</w:t>
       </w:r>
+      <w:bookmarkEnd w:id="13"/>
       <w:bookmarkEnd w:id="14"/>
       <w:bookmarkEnd w:id="15"/>
+    </w:p>
+    <w:p>
+      <w:pPr>
+        <w:pStyle w:val="Step"/>
+      </w:pPr>
+      <w:r>
+        <w:t xml:space="preserve">Stop the server and run </w:t>
+      </w:r>
+      <w:proofErr w:type="spellStart"/>
+      <w:r>
+        <w:rPr>
+          <w:rStyle w:val="InlineCode"/>
+        </w:rPr>
+        <w:t>npm</w:t>
+      </w:r>
+      <w:proofErr w:type="spellEnd"/>
+      <w:r>
+        <w:rPr>
+          <w:rStyle w:val="InlineCode"/>
+        </w:rPr>
+        <w:t xml:space="preserve"> install</w:t>
+      </w:r>
+      <w:r>
+        <w:t xml:space="preserve"> to install the mongoose depend</w:t>
+      </w:r>
+      <w:r>
+        <w:t xml:space="preserve">ency for </w:t>
+      </w:r>
+      <w:proofErr w:type="spellStart"/>
+      <w:r>
+        <w:t>MongoDB</w:t>
+      </w:r>
+      <w:proofErr w:type="spellEnd"/>
+      <w:r>
+        <w:t xml:space="preserve"> connectivity.</w:t>
+      </w:r>
+    </w:p>
+    <w:p>
+      <w:pPr>
+        <w:pStyle w:val="Step"/>
+      </w:pPr>
+      <w:r>
+        <w:t xml:space="preserve">Start the server again with </w:t>
+      </w:r>
+      <w:proofErr w:type="spellStart"/>
+      <w:r>
+        <w:rPr>
+          <w:rStyle w:val="InlineCode"/>
+        </w:rPr>
+        <w:t>npm</w:t>
+      </w:r>
+      <w:proofErr w:type="spellEnd"/>
+      <w:r>
+        <w:rPr>
+          <w:rStyle w:val="InlineCode"/>
+        </w:rPr>
+        <w:t xml:space="preserve"> start</w:t>
+      </w:r>
+      <w:r>
+        <w:t xml:space="preserve"> and you should now see a message in the console that says "</w:t>
+      </w:r>
+      <w:proofErr w:type="spellStart"/>
+      <w:r>
+        <w:t>db</w:t>
+      </w:r>
+      <w:proofErr w:type="spellEnd"/>
+      <w:r>
+        <w:t xml:space="preserve"> connection open</w:t>
+      </w:r>
+      <w:r>
+        <w:t xml:space="preserve">" indicating the </w:t>
+      </w:r>
+      <w:proofErr w:type="spellStart"/>
+      <w:r>
+        <w:t>MongoDB</w:t>
+      </w:r>
+      <w:proofErr w:type="spellEnd"/>
+      <w:r>
+        <w:t xml:space="preserve"> connection is working.</w:t>
+      </w:r>
+    </w:p>
+    <w:p>
+      <w:pPr>
+        <w:pStyle w:val="Heading2"/>
+      </w:pPr>
+      <w:bookmarkStart w:id="16" w:name="OLE_LINK5"/>
+      <w:bookmarkStart w:id="17" w:name="OLE_LINK6"/>
+      <w:r>
+        <w:t>Generate a controller and dependencies</w:t>
+      </w:r>
+    </w:p>
+    <w:p>
+      <w:pPr>
+        <w:pStyle w:val="Step"/>
+      </w:pPr>
+      <w:bookmarkStart w:id="18" w:name="OLE_LINK7"/>
+      <w:bookmarkStart w:id="19" w:name="OLE_LINK8"/>
       <w:bookmarkEnd w:id="16"/>
-    </w:p>
-    <w:p>
-      <w:pPr>
-        <w:pStyle w:val="Step"/>
-      </w:pPr>
-      <w:r>
-        <w:t xml:space="preserve">Stop the server and run </w:t>
-      </w:r>
-      <w:r>
-        <w:rPr>
-          <w:rStyle w:val="InlineCode"/>
-        </w:rPr>
-        <w:t>npm install</w:t>
-      </w:r>
-      <w:r>
-        <w:t xml:space="preserve"> to install the mongoose depend</w:t>
-      </w:r>
-      <w:r>
-        <w:t>ency for MongoDB connectivity.</w:t>
-      </w:r>
-    </w:p>
-    <w:p>
-      <w:pPr>
-        <w:pStyle w:val="Step"/>
-      </w:pPr>
-      <w:r>
-        <w:t xml:space="preserve">Start the server again with </w:t>
-      </w:r>
-      <w:r>
-        <w:rPr>
-          <w:rStyle w:val="InlineCode"/>
-        </w:rPr>
-        <w:t>npm start</w:t>
-      </w:r>
-      <w:r>
-        <w:t xml:space="preserve"> and you should now see a message in the console that says "</w:t>
-      </w:r>
-      <w:r>
-        <w:t>db connection open</w:t>
-      </w:r>
-      <w:r>
-        <w:t>" indicating the MongoDB connection is working.</w:t>
-      </w:r>
-    </w:p>
-    <w:p>
-      <w:pPr>
-        <w:pStyle w:val="Heading2"/>
-      </w:pPr>
-      <w:bookmarkStart w:id="17" w:name="OLE_LINK5"/>
-      <w:bookmarkStart w:id="18" w:name="OLE_LINK6"/>
-      <w:r>
-        <w:t>Generate a controller and dependencies</w:t>
-      </w:r>
-    </w:p>
-    <w:p>
-      <w:pPr>
-        <w:pStyle w:val="Step"/>
-      </w:pPr>
-      <w:bookmarkStart w:id="19" w:name="OLE_LINK7"/>
-      <w:bookmarkStart w:id="20" w:name="OLE_LINK8"/>
       <w:bookmarkEnd w:id="17"/>
-      <w:bookmarkEnd w:id="18"/>
       <w:r>
         <w:t xml:space="preserve">Stop the server and </w:t>
       </w:r>
       <w:r>
         <w:t xml:space="preserve">run </w:t>
       </w:r>
-      <w:r>
-        <w:rPr>
-          <w:rStyle w:val="InlineCode"/>
-        </w:rPr>
-        <w:t>yo kraken:controller todos</w:t>
-      </w:r>
+      <w:proofErr w:type="spellStart"/>
+      <w:r>
+        <w:rPr>
+          <w:rStyle w:val="InlineCode"/>
+        </w:rPr>
+        <w:t>yo</w:t>
+      </w:r>
+      <w:proofErr w:type="spellEnd"/>
+      <w:r>
+        <w:rPr>
+          <w:rStyle w:val="InlineCode"/>
+        </w:rPr>
+        <w:t xml:space="preserve"> </w:t>
+      </w:r>
+      <w:proofErr w:type="spellStart"/>
+      <w:r>
+        <w:rPr>
+          <w:rStyle w:val="InlineCode"/>
+        </w:rPr>
+        <w:t>kraken</w:t>
+      </w:r>
+      <w:proofErr w:type="gramStart"/>
+      <w:r>
+        <w:rPr>
+          <w:rStyle w:val="InlineCode"/>
+        </w:rPr>
+        <w:t>:controller</w:t>
+      </w:r>
+      <w:proofErr w:type="spellEnd"/>
+      <w:proofErr w:type="gramEnd"/>
+      <w:r>
+        <w:rPr>
+          <w:rStyle w:val="InlineCode"/>
+        </w:rPr>
+        <w:t xml:space="preserve"> </w:t>
+      </w:r>
+      <w:proofErr w:type="spellStart"/>
+      <w:r>
+        <w:rPr>
+          <w:rStyle w:val="InlineCode"/>
+        </w:rPr>
+        <w:t>todos</w:t>
+      </w:r>
+      <w:proofErr w:type="spellEnd"/>
       <w:r>
         <w:t xml:space="preserve"> whic</w:t>
       </w:r>
@@ -1118,11 +1612,19 @@
       <w:r>
         <w:t xml:space="preserve">Open </w:t>
       </w:r>
-      <w:r>
-        <w:rPr>
-          <w:rStyle w:val="InlineCode"/>
-        </w:rPr>
-        <w:t>todo/</w:t>
+      <w:proofErr w:type="spellStart"/>
+      <w:r>
+        <w:rPr>
+          <w:rStyle w:val="InlineCode"/>
+        </w:rPr>
+        <w:t>todo</w:t>
+      </w:r>
+      <w:proofErr w:type="spellEnd"/>
+      <w:r>
+        <w:rPr>
+          <w:rStyle w:val="InlineCode"/>
+        </w:rPr>
+        <w:t>/</w:t>
       </w:r>
       <w:r>
         <w:rPr>
@@ -1148,11 +1650,19 @@
       <w:r>
         <w:t xml:space="preserve">contents of </w:t>
       </w:r>
-      <w:r>
-        <w:rPr>
-          <w:rStyle w:val="InlineCode"/>
-        </w:rPr>
-        <w:t>impl/</w:t>
+      <w:proofErr w:type="spellStart"/>
+      <w:r>
+        <w:rPr>
+          <w:rStyle w:val="InlineCode"/>
+        </w:rPr>
+        <w:t>impl</w:t>
+      </w:r>
+      <w:proofErr w:type="spellEnd"/>
+      <w:r>
+        <w:rPr>
+          <w:rStyle w:val="InlineCode"/>
+        </w:rPr>
+        <w:t>/</w:t>
       </w:r>
       <w:r>
         <w:rPr>
@@ -1175,7 +1685,15 @@
         <w:t xml:space="preserve">This defines </w:t>
       </w:r>
       <w:r>
-        <w:t>a very simple "todo" model with</w:t>
+        <w:t>a very simple "</w:t>
+      </w:r>
+      <w:proofErr w:type="spellStart"/>
+      <w:r>
+        <w:t>todo</w:t>
+      </w:r>
+      <w:proofErr w:type="spellEnd"/>
+      <w:r>
+        <w:t>" model with</w:t>
       </w:r>
       <w:r>
         <w:t xml:space="preserve"> mongoose that only contains one </w:t>
@@ -1198,8 +1716,8 @@
         <w:t>Edit controller</w:t>
       </w:r>
     </w:p>
+    <w:bookmarkEnd w:id="18"/>
     <w:bookmarkEnd w:id="19"/>
-    <w:bookmarkEnd w:id="20"/>
     <w:p>
       <w:pPr>
         <w:pStyle w:val="Step"/>
@@ -1207,11 +1725,19 @@
       <w:r>
         <w:t xml:space="preserve">Open </w:t>
       </w:r>
-      <w:r>
-        <w:rPr>
-          <w:rStyle w:val="InlineCode"/>
-        </w:rPr>
-        <w:t>todo/</w:t>
+      <w:proofErr w:type="spellStart"/>
+      <w:r>
+        <w:rPr>
+          <w:rStyle w:val="InlineCode"/>
+        </w:rPr>
+        <w:t>todo</w:t>
+      </w:r>
+      <w:proofErr w:type="spellEnd"/>
+      <w:r>
+        <w:rPr>
+          <w:rStyle w:val="InlineCode"/>
+        </w:rPr>
+        <w:t>/</w:t>
       </w:r>
       <w:r>
         <w:rPr>
@@ -1234,11 +1760,19 @@
       <w:r>
         <w:br/>
       </w:r>
-      <w:r>
-        <w:rPr>
-          <w:rStyle w:val="InlineCode"/>
-        </w:rPr>
-        <w:t>impl/controller-todos.js</w:t>
+      <w:proofErr w:type="spellStart"/>
+      <w:r>
+        <w:rPr>
+          <w:rStyle w:val="InlineCode"/>
+        </w:rPr>
+        <w:t>impl</w:t>
+      </w:r>
+      <w:proofErr w:type="spellEnd"/>
+      <w:r>
+        <w:rPr>
+          <w:rStyle w:val="InlineCode"/>
+        </w:rPr>
+        <w:t>/controller-todos.js</w:t>
       </w:r>
       <w:r>
         <w:t>.</w:t>
@@ -1246,7 +1780,7 @@
     </w:p>
     <w:p>
       <w:r>
-        <w:t>This controller defines typical create, read, update, delete routes using that should be familiar to most web developers.</w:t>
+        <w:t>This controller defines typical create, read, update, delete routes that should be familiar to most web developers.</w:t>
       </w:r>
     </w:p>
     <w:p>
@@ -1270,12 +1804,21 @@
         </w:rPr>
         <w:t>lab/</w:t>
       </w:r>
-      <w:r>
-        <w:rPr>
-          <w:rStyle w:val="InlineCode"/>
-        </w:rPr>
-        <w:t>css/</w:t>
-      </w:r>
+      <w:proofErr w:type="spellStart"/>
+      <w:r>
+        <w:rPr>
+          <w:rStyle w:val="InlineCode"/>
+        </w:rPr>
+        <w:t>css</w:t>
+      </w:r>
+      <w:proofErr w:type="spellEnd"/>
+      <w:r>
+        <w:rPr>
+          <w:rStyle w:val="InlineCode"/>
+        </w:rPr>
+        <w:t>/</w:t>
+      </w:r>
+      <w:proofErr w:type="spellStart"/>
       <w:r>
         <w:rPr>
           <w:rStyle w:val="InlineCode"/>
@@ -1288,17 +1831,33 @@
         </w:rPr>
         <w:t>ss</w:t>
       </w:r>
+      <w:proofErr w:type="spellEnd"/>
       <w:r>
         <w:t xml:space="preserve"> over the existing</w:t>
       </w:r>
       <w:r>
         <w:t xml:space="preserve"> </w:t>
       </w:r>
-      <w:r>
-        <w:rPr>
-          <w:rStyle w:val="InlineCode"/>
-        </w:rPr>
-        <w:t>todo/public/cs</w:t>
+      <w:proofErr w:type="spellStart"/>
+      <w:r>
+        <w:rPr>
+          <w:rStyle w:val="InlineCode"/>
+        </w:rPr>
+        <w:t>todo</w:t>
+      </w:r>
+      <w:proofErr w:type="spellEnd"/>
+      <w:r>
+        <w:rPr>
+          <w:rStyle w:val="InlineCode"/>
+        </w:rPr>
+        <w:t>/public/</w:t>
+      </w:r>
+      <w:proofErr w:type="spellStart"/>
+      <w:r>
+        <w:rPr>
+          <w:rStyle w:val="InlineCode"/>
+        </w:rPr>
+        <w:t>cs</w:t>
       </w:r>
       <w:r>
         <w:rPr>
@@ -1306,11 +1865,19 @@
         </w:rPr>
         <w:t>s</w:t>
       </w:r>
-      <w:r>
-        <w:rPr>
-          <w:rStyle w:val="InlineCode"/>
-        </w:rPr>
-        <w:t>/app.le</w:t>
+      <w:proofErr w:type="spellEnd"/>
+      <w:r>
+        <w:rPr>
+          <w:rStyle w:val="InlineCode"/>
+        </w:rPr>
+        <w:t>/</w:t>
+      </w:r>
+      <w:proofErr w:type="spellStart"/>
+      <w:r>
+        <w:rPr>
+          <w:rStyle w:val="InlineCode"/>
+        </w:rPr>
+        <w:t>app.le</w:t>
       </w:r>
       <w:r>
         <w:rPr>
@@ -1318,8 +1885,17 @@
         </w:rPr>
         <w:t>ss</w:t>
       </w:r>
-      <w:r>
-        <w:t>. This is a simple stylesheet and delete button similar to what was used in the Express lab.</w:t>
+      <w:proofErr w:type="spellEnd"/>
+      <w:r>
+        <w:t xml:space="preserve">. This is a simple </w:t>
+      </w:r>
+      <w:proofErr w:type="spellStart"/>
+      <w:r>
+        <w:t>stylesheet</w:t>
+      </w:r>
+      <w:proofErr w:type="spellEnd"/>
+      <w:r>
+        <w:t xml:space="preserve"> and delete button similar to what was used in the Express lab.</w:t>
       </w:r>
     </w:p>
     <w:p>
@@ -1327,16 +1903,64 @@
         <w:pStyle w:val="Step"/>
       </w:pPr>
       <w:r>
-        <w:t xml:space="preserve">Create the directory </w:t>
-      </w:r>
-      <w:r>
-        <w:rPr>
-          <w:rStyle w:val="InlineCode"/>
-        </w:rPr>
-        <w:t>todo/public/png</w:t>
-      </w:r>
-      <w:r>
-        <w:t>.</w:t>
+        <w:t>C</w:t>
+      </w:r>
+      <w:r>
+        <w:t xml:space="preserve">opy </w:t>
+      </w:r>
+      <w:r>
+        <w:rPr>
+          <w:rStyle w:val="InlineCode"/>
+        </w:rPr>
+        <w:t>lab/</w:t>
+      </w:r>
+      <w:proofErr w:type="spellStart"/>
+      <w:r>
+        <w:rPr>
+          <w:rStyle w:val="InlineCode"/>
+        </w:rPr>
+        <w:t>png</w:t>
+      </w:r>
+      <w:proofErr w:type="spellEnd"/>
+      <w:r>
+        <w:rPr>
+          <w:rStyle w:val="InlineCode"/>
+        </w:rPr>
+        <w:t>/</w:t>
+      </w:r>
+      <w:r>
+        <w:t xml:space="preserve"> </w:t>
+      </w:r>
+      <w:r>
+        <w:t xml:space="preserve">folder </w:t>
+      </w:r>
+      <w:r>
+        <w:t xml:space="preserve">to </w:t>
+      </w:r>
+      <w:proofErr w:type="spellStart"/>
+      <w:r>
+        <w:rPr>
+          <w:rStyle w:val="InlineCode"/>
+        </w:rPr>
+        <w:t>todo</w:t>
+      </w:r>
+      <w:proofErr w:type="spellEnd"/>
+      <w:r>
+        <w:rPr>
+          <w:rStyle w:val="InlineCode"/>
+        </w:rPr>
+        <w:t>/public/</w:t>
+      </w:r>
+      <w:r>
+        <w:t xml:space="preserve"> folder.</w:t>
+      </w:r>
+    </w:p>
+    <w:p>
+      <w:pPr>
+        <w:pStyle w:val="Heading2"/>
+      </w:pPr>
+      <w:r>
+        <w:t>Edit views</w:t>
       </w:r>
     </w:p>
     <w:p>
@@ -1344,63 +1968,30 @@
         <w:pStyle w:val="Step"/>
       </w:pPr>
       <w:r>
-        <w:t>C</w:t>
-      </w:r>
-      <w:r>
-        <w:t xml:space="preserve">opy </w:t>
-      </w:r>
-      <w:r>
-        <w:rPr>
-          <w:rStyle w:val="InlineCode"/>
-        </w:rPr>
-        <w:t>lab/png</w:t>
-      </w:r>
-      <w:r>
-        <w:rPr>
-          <w:rStyle w:val="InlineCode"/>
-        </w:rPr>
-        <w:t>/delete.png</w:t>
-      </w:r>
-      <w:r>
-        <w:t xml:space="preserve"> to </w:t>
-      </w:r>
-      <w:r>
-        <w:rPr>
-          <w:rStyle w:val="InlineCode"/>
-        </w:rPr>
-        <w:t>todo/public/png</w:t>
-      </w:r>
-      <w:r>
-        <w:rPr>
-          <w:rStyle w:val="InlineCode"/>
-        </w:rPr>
-        <w:t>/delete.png</w:t>
-      </w:r>
-      <w:r>
-        <w:t>.</w:t>
-      </w:r>
-    </w:p>
-    <w:p>
-      <w:pPr>
-        <w:pStyle w:val="Heading2"/>
-      </w:pPr>
-      <w:r>
-        <w:t>Edit views</w:t>
-      </w:r>
-    </w:p>
-    <w:p>
-      <w:pPr>
-        <w:pStyle w:val="Step"/>
-      </w:pPr>
-      <w:r>
         <w:t xml:space="preserve">Open the file </w:t>
       </w:r>
-      <w:r>
-        <w:rPr>
-          <w:rStyle w:val="InlineCode"/>
-        </w:rPr>
-        <w:t>todo/public/templates/layouts/master.dust</w:t>
-      </w:r>
+      <w:proofErr w:type="spellStart"/>
+      <w:r>
+        <w:rPr>
+          <w:rStyle w:val="InlineCode"/>
+        </w:rPr>
+        <w:t>todo</w:t>
+      </w:r>
+      <w:proofErr w:type="spellEnd"/>
+      <w:r>
+        <w:rPr>
+          <w:rStyle w:val="InlineCode"/>
+        </w:rPr>
+        <w:t>/public/templates/layouts/</w:t>
+      </w:r>
+      <w:proofErr w:type="spellStart"/>
+      <w:r>
+        <w:rPr>
+          <w:rStyle w:val="InlineCode"/>
+        </w:rPr>
+        <w:t>master.dust</w:t>
+      </w:r>
+      <w:proofErr w:type="spellEnd"/>
       <w:r>
         <w:t xml:space="preserve"> and note</w:t>
       </w:r>
@@ -1434,7 +2025,77 @@
         <w:rPr>
           <w:rStyle w:val="InlineCode"/>
         </w:rPr>
-        <w:t>&lt;link rel="stylesheet" href="/css/app.css"&gt;</w:t>
+        <w:t>&lt;</w:t>
+      </w:r>
+      <w:proofErr w:type="gramStart"/>
+      <w:r>
+        <w:rPr>
+          <w:rStyle w:val="InlineCode"/>
+        </w:rPr>
+        <w:t>link</w:t>
+      </w:r>
+      <w:proofErr w:type="gramEnd"/>
+      <w:r>
+        <w:rPr>
+          <w:rStyle w:val="InlineCode"/>
+        </w:rPr>
+        <w:t xml:space="preserve"> </w:t>
+      </w:r>
+      <w:proofErr w:type="spellStart"/>
+      <w:r>
+        <w:rPr>
+          <w:rStyle w:val="InlineCode"/>
+        </w:rPr>
+        <w:t>rel</w:t>
+      </w:r>
+      <w:proofErr w:type="spellEnd"/>
+      <w:r>
+        <w:rPr>
+          <w:rStyle w:val="InlineCode"/>
+        </w:rPr>
+        <w:t>="</w:t>
+      </w:r>
+      <w:proofErr w:type="spellStart"/>
+      <w:r>
+        <w:rPr>
+          <w:rStyle w:val="InlineCode"/>
+        </w:rPr>
+        <w:t>stylesheet</w:t>
+      </w:r>
+      <w:proofErr w:type="spellEnd"/>
+      <w:r>
+        <w:rPr>
+          <w:rStyle w:val="InlineCode"/>
+        </w:rPr>
+        <w:t xml:space="preserve">" </w:t>
+      </w:r>
+      <w:proofErr w:type="spellStart"/>
+      <w:r>
+        <w:rPr>
+          <w:rStyle w:val="InlineCode"/>
+        </w:rPr>
+        <w:t>href</w:t>
+      </w:r>
+      <w:proofErr w:type="spellEnd"/>
+      <w:r>
+        <w:rPr>
+          <w:rStyle w:val="InlineCode"/>
+        </w:rPr>
+        <w:t>="/</w:t>
+      </w:r>
+      <w:proofErr w:type="spellStart"/>
+      <w:r>
+        <w:rPr>
+          <w:rStyle w:val="InlineCode"/>
+        </w:rPr>
+        <w:t>css</w:t>
+      </w:r>
+      <w:proofErr w:type="spellEnd"/>
+      <w:r>
+        <w:rPr>
+          <w:rStyle w:val="InlineCode"/>
+        </w:rPr>
+        <w:t>/app.css"&gt;</w:t>
       </w:r>
       <w:r>
         <w:rPr>
@@ -1450,12 +2111,50 @@
       <w:r>
         <w:t xml:space="preserve">NOTE: different version of the kraken generator might not have created the Dust template file.  To create one, use </w:t>
       </w:r>
-      <w:r>
-        <w:rPr>
-          <w:rStyle w:val="InlineCode"/>
-        </w:rPr>
-        <w:t>yo kraken:template todos</w:t>
-      </w:r>
+      <w:proofErr w:type="spellStart"/>
+      <w:r>
+        <w:rPr>
+          <w:rStyle w:val="InlineCode"/>
+        </w:rPr>
+        <w:t>yo</w:t>
+      </w:r>
+      <w:proofErr w:type="spellEnd"/>
+      <w:r>
+        <w:rPr>
+          <w:rStyle w:val="InlineCode"/>
+        </w:rPr>
+        <w:t xml:space="preserve"> </w:t>
+      </w:r>
+      <w:proofErr w:type="spellStart"/>
+      <w:r>
+        <w:rPr>
+          <w:rStyle w:val="InlineCode"/>
+        </w:rPr>
+        <w:t>kraken</w:t>
+      </w:r>
+      <w:proofErr w:type="gramStart"/>
+      <w:r>
+        <w:rPr>
+          <w:rStyle w:val="InlineCode"/>
+        </w:rPr>
+        <w:t>:template</w:t>
+      </w:r>
+      <w:proofErr w:type="spellEnd"/>
+      <w:proofErr w:type="gramEnd"/>
+      <w:r>
+        <w:rPr>
+          <w:rStyle w:val="InlineCode"/>
+        </w:rPr>
+        <w:t xml:space="preserve"> </w:t>
+      </w:r>
+      <w:proofErr w:type="spellStart"/>
+      <w:r>
+        <w:rPr>
+          <w:rStyle w:val="InlineCode"/>
+        </w:rPr>
+        <w:t>todos</w:t>
+      </w:r>
+      <w:proofErr w:type="spellEnd"/>
       <w:r>
         <w:t xml:space="preserve">.  </w:t>
       </w:r>
@@ -1474,11 +2173,19 @@
       <w:r>
         <w:t xml:space="preserve">Open </w:t>
       </w:r>
-      <w:r>
-        <w:rPr>
-          <w:rStyle w:val="InlineCode"/>
-        </w:rPr>
-        <w:t>todo/public/templates/todos</w:t>
+      <w:proofErr w:type="spellStart"/>
+      <w:r>
+        <w:rPr>
+          <w:rStyle w:val="InlineCode"/>
+        </w:rPr>
+        <w:t>todo</w:t>
+      </w:r>
+      <w:proofErr w:type="spellEnd"/>
+      <w:r>
+        <w:rPr>
+          <w:rStyle w:val="InlineCode"/>
+        </w:rPr>
+        <w:t>/public/templates/todos</w:t>
       </w:r>
       <w:r>
         <w:rPr>
@@ -1495,14 +2202,30 @@
       <w:r>
         <w:t xml:space="preserve"> the </w:t>
       </w:r>
-      <w:bookmarkStart w:id="21" w:name="OLE_LINK28"/>
-      <w:bookmarkStart w:id="22" w:name="OLE_LINK29"/>
-      <w:r>
-        <w:t>contents of impl/todos.dust.</w:t>
-      </w:r>
-    </w:p>
+      <w:bookmarkStart w:id="20" w:name="OLE_LINK28"/>
+      <w:bookmarkStart w:id="21" w:name="OLE_LINK29"/>
+      <w:r>
+        <w:t xml:space="preserve">contents of </w:t>
+      </w:r>
+      <w:proofErr w:type="spellStart"/>
+      <w:r>
+        <w:t>impl</w:t>
+      </w:r>
+      <w:proofErr w:type="spellEnd"/>
+      <w:r>
+        <w:t>/</w:t>
+      </w:r>
+      <w:proofErr w:type="spellStart"/>
+      <w:r>
+        <w:t>todos.dust</w:t>
+      </w:r>
+      <w:proofErr w:type="spellEnd"/>
+      <w:r>
+        <w:t>.</w:t>
+      </w:r>
+    </w:p>
+    <w:bookmarkEnd w:id="20"/>
     <w:bookmarkEnd w:id="21"/>
-    <w:bookmarkEnd w:id="22"/>
     <w:p>
       <w:r>
         <w:t xml:space="preserve">This Dust template </w:t>
@@ -1511,7 +2234,15 @@
         <w:t xml:space="preserve">first </w:t>
       </w:r>
       <w:r>
-        <w:t>contains a form for creating new "todo" items</w:t>
+        <w:t>contains a form for creating new "</w:t>
+      </w:r>
+      <w:proofErr w:type="spellStart"/>
+      <w:r>
+        <w:t>todo</w:t>
+      </w:r>
+      <w:proofErr w:type="spellEnd"/>
+      <w:r>
+        <w:t>" items</w:t>
       </w:r>
       <w:r>
         <w:t>.</w:t>
@@ -1519,36 +2250,50 @@
       <w:r>
         <w:t xml:space="preserve"> Then it checks for the existence of a </w:t>
       </w:r>
+      <w:proofErr w:type="spellStart"/>
       <w:r>
         <w:rPr>
           <w:rStyle w:val="InlineCode"/>
         </w:rPr>
         <w:t>todos</w:t>
       </w:r>
+      <w:proofErr w:type="spellEnd"/>
       <w:r>
         <w:t xml:space="preserve"> object to r</w:t>
       </w:r>
       <w:r>
-        <w:t xml:space="preserve">ender the list of all "todos". </w:t>
+        <w:t>ender the list of all "</w:t>
+      </w:r>
+      <w:proofErr w:type="spellStart"/>
+      <w:r>
+        <w:t>todos</w:t>
+      </w:r>
+      <w:proofErr w:type="spellEnd"/>
+      <w:r>
+        <w:t xml:space="preserve">". </w:t>
       </w:r>
       <w:r>
         <w:t xml:space="preserve">If the </w:t>
       </w:r>
+      <w:proofErr w:type="spellStart"/>
       <w:r>
         <w:rPr>
           <w:rStyle w:val="InlineCode"/>
         </w:rPr>
         <w:t>todos</w:t>
       </w:r>
+      <w:proofErr w:type="spellEnd"/>
       <w:r>
         <w:t xml:space="preserve"> object does not exist, it checks for the </w:t>
       </w:r>
+      <w:proofErr w:type="spellStart"/>
       <w:r>
         <w:rPr>
           <w:rStyle w:val="InlineCode"/>
         </w:rPr>
         <w:t>update_todo</w:t>
       </w:r>
+      <w:proofErr w:type="spellEnd"/>
       <w:r>
         <w:t xml:space="preserve"> </w:t>
       </w:r>
@@ -1562,7 +2307,15 @@
         <w:t xml:space="preserve">. </w:t>
       </w:r>
       <w:r>
-        <w:t>If neither exists, there are no "todo" items in the database yet.</w:t>
+        <w:t>If neither exists, there are no "</w:t>
+      </w:r>
+      <w:proofErr w:type="spellStart"/>
+      <w:r>
+        <w:t>todo</w:t>
+      </w:r>
+      <w:proofErr w:type="spellEnd"/>
+      <w:r>
+        <w:t>" items in the database yet.</w:t>
       </w:r>
     </w:p>
     <w:p>
@@ -1581,16 +2334,24 @@
           <w:numId w:val="18"/>
         </w:numPr>
       </w:pPr>
-      <w:bookmarkStart w:id="23" w:name="OLE_LINK11"/>
-      <w:bookmarkStart w:id="24" w:name="OLE_LINK12"/>
+      <w:bookmarkStart w:id="22" w:name="OLE_LINK11"/>
+      <w:bookmarkStart w:id="23" w:name="OLE_LINK12"/>
       <w:r>
         <w:t xml:space="preserve">Start the web application again with </w:t>
       </w:r>
-      <w:r>
-        <w:rPr>
-          <w:rStyle w:val="InlineCode"/>
-        </w:rPr>
-        <w:t>npm start</w:t>
+      <w:proofErr w:type="spellStart"/>
+      <w:r>
+        <w:rPr>
+          <w:rStyle w:val="InlineCode"/>
+        </w:rPr>
+        <w:t>npm</w:t>
+      </w:r>
+      <w:proofErr w:type="spellEnd"/>
+      <w:r>
+        <w:rPr>
+          <w:rStyle w:val="InlineCode"/>
+        </w:rPr>
+        <w:t xml:space="preserve"> start</w:t>
       </w:r>
       <w:r>
         <w:t xml:space="preserve">, return to the browser and view the URL </w:t>
@@ -1599,7 +2360,21 @@
         <w:rPr>
           <w:rStyle w:val="InlineCode"/>
         </w:rPr>
-        <w:t>http://localhost:8000/todos</w:t>
+        <w:t>http://localhost</w:t>
+      </w:r>
+      <w:proofErr w:type="gramStart"/>
+      <w:r>
+        <w:rPr>
+          <w:rStyle w:val="InlineCode"/>
+        </w:rPr>
+        <w:t>:8000</w:t>
+      </w:r>
+      <w:proofErr w:type="gramEnd"/>
+      <w:r>
+        <w:rPr>
+          <w:rStyle w:val="InlineCode"/>
+        </w:rPr>
+        <w:t>/todos</w:t>
       </w:r>
       <w:r>
         <w:t xml:space="preserve">. </w:t>
@@ -1607,8 +2382,8 @@
       <w:r>
         <w:t>You</w:t>
       </w:r>
+      <w:bookmarkEnd w:id="22"/>
       <w:bookmarkEnd w:id="23"/>
-      <w:bookmarkEnd w:id="24"/>
       <w:r>
         <w:t xml:space="preserve"> should see the</w:t>
       </w:r>
@@ -1696,7 +2471,15 @@
     </w:p>
     <w:p>
       <w:r>
-        <w:t>Verify that you are able to create, edit, and delete "todo" items and then move on to the next step.</w:t>
+        <w:t>Verify that you are able to create, edit, and delete "</w:t>
+      </w:r>
+      <w:proofErr w:type="spellStart"/>
+      <w:r>
+        <w:t>todo</w:t>
+      </w:r>
+      <w:proofErr w:type="spellEnd"/>
+      <w:r>
+        <w:t>" items and then move on to the next step.</w:t>
       </w:r>
     </w:p>
     <w:p>
@@ -1717,7 +2500,15 @@
         <w:pStyle w:val="Heading2"/>
       </w:pPr>
       <w:r>
-        <w:t>Create setLanguage controller</w:t>
+        <w:t xml:space="preserve">Create </w:t>
+      </w:r>
+      <w:proofErr w:type="spellStart"/>
+      <w:r>
+        <w:t>setLanguage</w:t>
+      </w:r>
+      <w:proofErr w:type="spellEnd"/>
+      <w:r>
+        <w:t xml:space="preserve"> controller</w:t>
       </w:r>
     </w:p>
     <w:p>
@@ -1735,19 +2526,7 @@
         <w:rPr>
           <w:rStyle w:val="InlineCode"/>
         </w:rPr>
-        <w:t>controllers/setLanguage</w:t>
-      </w:r>
-      <w:r>
-        <w:rPr>
-          <w:rStyle w:val="InlineCode"/>
-        </w:rPr>
-        <w:t>/index</w:t>
-      </w:r>
-      <w:r>
-        <w:rPr>
-          <w:rStyle w:val="InlineCode"/>
-        </w:rPr>
-        <w:t>.js</w:t>
+        <w:t>controllers/setLanguage.js</w:t>
       </w:r>
       <w:r>
         <w:t xml:space="preserve"> and paste the following implementation:</w:t>
@@ -1760,14 +2539,28 @@
           <w:rStyle w:val="InlineCode"/>
         </w:rPr>
       </w:pPr>
-      <w:bookmarkStart w:id="25" w:name="OLE_LINK30"/>
-      <w:bookmarkStart w:id="26" w:name="OLE_LINK31"/>
-      <w:bookmarkStart w:id="27" w:name="OLE_LINK47"/>
-      <w:r>
-        <w:rPr>
-          <w:rStyle w:val="InlineCode"/>
-        </w:rPr>
-        <w:t>'use strict';</w:t>
+      <w:bookmarkStart w:id="24" w:name="OLE_LINK30"/>
+      <w:bookmarkStart w:id="25" w:name="OLE_LINK31"/>
+      <w:bookmarkStart w:id="26" w:name="OLE_LINK47"/>
+      <w:r>
+        <w:rPr>
+          <w:rStyle w:val="InlineCode"/>
+        </w:rPr>
+        <w:t>'</w:t>
+      </w:r>
+      <w:proofErr w:type="gramStart"/>
+      <w:r>
+        <w:rPr>
+          <w:rStyle w:val="InlineCode"/>
+        </w:rPr>
+        <w:t>use</w:t>
+      </w:r>
+      <w:proofErr w:type="gramEnd"/>
+      <w:r>
+        <w:rPr>
+          <w:rStyle w:val="InlineCode"/>
+        </w:rPr>
+        <w:t xml:space="preserve"> strict';</w:t>
       </w:r>
       <w:r>
         <w:rPr>
@@ -1781,11 +2574,19 @@
         </w:rPr>
         <w:br/>
       </w:r>
-      <w:r>
-        <w:rPr>
-          <w:rStyle w:val="InlineCode"/>
-        </w:rPr>
-        <w:t>module.exports = function (server) {</w:t>
+      <w:proofErr w:type="spellStart"/>
+      <w:r>
+        <w:rPr>
+          <w:rStyle w:val="InlineCode"/>
+        </w:rPr>
+        <w:t>module.exports</w:t>
+      </w:r>
+      <w:proofErr w:type="spellEnd"/>
+      <w:r>
+        <w:rPr>
+          <w:rStyle w:val="InlineCode"/>
+        </w:rPr>
+        <w:t xml:space="preserve"> = function (server) {</w:t>
       </w:r>
       <w:r>
         <w:rPr>
@@ -1797,13 +2598,55 @@
         <w:rPr>
           <w:rStyle w:val="InlineCode"/>
         </w:rPr>
-        <w:t xml:space="preserve">  server.get('/</w:t>
-      </w:r>
-      <w:r>
-        <w:rPr>
-          <w:rStyle w:val="InlineCode"/>
-        </w:rPr>
-        <w:t>:lang', function (req, res) {</w:t>
+        <w:t xml:space="preserve">  </w:t>
+      </w:r>
+      <w:proofErr w:type="spellStart"/>
+      <w:r>
+        <w:rPr>
+          <w:rStyle w:val="InlineCode"/>
+        </w:rPr>
+        <w:t>server.get</w:t>
+      </w:r>
+      <w:proofErr w:type="spellEnd"/>
+      <w:r>
+        <w:rPr>
+          <w:rStyle w:val="InlineCode"/>
+        </w:rPr>
+        <w:t>('/</w:t>
+      </w:r>
+      <w:r>
+        <w:rPr>
+          <w:rStyle w:val="InlineCode"/>
+        </w:rPr>
+        <w:t>:</w:t>
+      </w:r>
+      <w:proofErr w:type="spellStart"/>
+      <w:r>
+        <w:rPr>
+          <w:rStyle w:val="InlineCode"/>
+        </w:rPr>
+        <w:t>lang</w:t>
+      </w:r>
+      <w:proofErr w:type="spellEnd"/>
+      <w:r>
+        <w:rPr>
+          <w:rStyle w:val="InlineCode"/>
+        </w:rPr>
+        <w:t>', function (</w:t>
+      </w:r>
+      <w:proofErr w:type="spellStart"/>
+      <w:r>
+        <w:rPr>
+          <w:rStyle w:val="InlineCode"/>
+        </w:rPr>
+        <w:t>req</w:t>
+      </w:r>
+      <w:proofErr w:type="spellEnd"/>
+      <w:r>
+        <w:rPr>
+          <w:rStyle w:val="InlineCode"/>
+        </w:rPr>
+        <w:t>, res) {</w:t>
       </w:r>
       <w:r>
         <w:rPr>
@@ -1815,7 +2658,49 @@
         <w:rPr>
           <w:rStyle w:val="InlineCode"/>
         </w:rPr>
-        <w:t xml:space="preserve">    res.cookie('language', req.param('lang'));</w:t>
+        <w:t xml:space="preserve">    </w:t>
+      </w:r>
+      <w:proofErr w:type="spellStart"/>
+      <w:r>
+        <w:rPr>
+          <w:rStyle w:val="InlineCode"/>
+        </w:rPr>
+        <w:t>res.cookie</w:t>
+      </w:r>
+      <w:proofErr w:type="spellEnd"/>
+      <w:r>
+        <w:rPr>
+          <w:rStyle w:val="InlineCode"/>
+        </w:rPr>
+        <w:t xml:space="preserve">('language', </w:t>
+      </w:r>
+      <w:proofErr w:type="spellStart"/>
+      <w:r>
+        <w:rPr>
+          <w:rStyle w:val="InlineCode"/>
+        </w:rPr>
+        <w:t>req.param</w:t>
+      </w:r>
+      <w:proofErr w:type="spellEnd"/>
+      <w:r>
+        <w:rPr>
+          <w:rStyle w:val="InlineCode"/>
+        </w:rPr>
+        <w:t>('</w:t>
+      </w:r>
+      <w:proofErr w:type="spellStart"/>
+      <w:r>
+        <w:rPr>
+          <w:rStyle w:val="InlineCode"/>
+        </w:rPr>
+        <w:t>lang</w:t>
+      </w:r>
+      <w:proofErr w:type="spellEnd"/>
+      <w:r>
+        <w:rPr>
+          <w:rStyle w:val="InlineCode"/>
+        </w:rPr>
+        <w:t>'));</w:t>
       </w:r>
       <w:r>
         <w:rPr>
@@ -1827,7 +2712,35 @@
         <w:rPr>
           <w:rStyle w:val="InlineCode"/>
         </w:rPr>
-        <w:t xml:space="preserve">    res.redirect('/todos');</w:t>
+        <w:t xml:space="preserve">    </w:t>
+      </w:r>
+      <w:proofErr w:type="spellStart"/>
+      <w:r>
+        <w:rPr>
+          <w:rStyle w:val="InlineCode"/>
+        </w:rPr>
+        <w:t>res.redirect</w:t>
+      </w:r>
+      <w:proofErr w:type="spellEnd"/>
+      <w:r>
+        <w:rPr>
+          <w:rStyle w:val="InlineCode"/>
+        </w:rPr>
+        <w:t>('/</w:t>
+      </w:r>
+      <w:proofErr w:type="spellStart"/>
+      <w:r>
+        <w:rPr>
+          <w:rStyle w:val="InlineCode"/>
+        </w:rPr>
+        <w:t>todos</w:t>
+      </w:r>
+      <w:proofErr w:type="spellEnd"/>
+      <w:r>
+        <w:rPr>
+          <w:rStyle w:val="InlineCode"/>
+        </w:rPr>
+        <w:t>');</w:t>
       </w:r>
       <w:r>
         <w:rPr>
@@ -1853,9 +2766,9 @@
         </w:rPr>
         <w:t>};</w:t>
       </w:r>
+      <w:bookmarkEnd w:id="24"/>
       <w:bookmarkEnd w:id="25"/>
       <w:bookmarkEnd w:id="26"/>
-      <w:bookmarkEnd w:id="27"/>
     </w:p>
     <w:p>
       <w:r>
@@ -1887,14 +2800,30 @@
           <w:numId w:val="18"/>
         </w:numPr>
       </w:pPr>
+      <w:bookmarkStart w:id="27" w:name="_GoBack"/>
       <w:r>
         <w:t xml:space="preserve">Open </w:t>
       </w:r>
-      <w:r>
-        <w:rPr>
-          <w:rStyle w:val="InlineCode"/>
-        </w:rPr>
-        <w:t>config/config</w:t>
+      <w:proofErr w:type="spellStart"/>
+      <w:r>
+        <w:rPr>
+          <w:rStyle w:val="InlineCode"/>
+        </w:rPr>
+        <w:t>config</w:t>
+      </w:r>
+      <w:proofErr w:type="spellEnd"/>
+      <w:r>
+        <w:rPr>
+          <w:rStyle w:val="InlineCode"/>
+        </w:rPr>
+        <w:t>/</w:t>
+      </w:r>
+      <w:proofErr w:type="spellStart"/>
+      <w:r>
+        <w:rPr>
+          <w:rStyle w:val="InlineCode"/>
+        </w:rPr>
+        <w:t>config</w:t>
       </w:r>
       <w:r>
         <w:rPr>
@@ -1908,6 +2837,7 @@
         </w:rPr>
         <w:t>on</w:t>
       </w:r>
+      <w:proofErr w:type="spellEnd"/>
       <w:r>
         <w:t xml:space="preserve"> </w:t>
       </w:r>
@@ -1924,6 +2854,7 @@
         <w:t xml:space="preserve"> object:</w:t>
       </w:r>
     </w:p>
+    <w:bookmarkEnd w:id="27"/>
     <w:p>
       <w:pPr>
         <w:pStyle w:val="ExampleCode"/>
@@ -1935,7 +2866,21 @@
         <w:rPr>
           <w:rStyle w:val="InlineCode"/>
         </w:rPr>
-        <w:t>"language": {</w:t>
+        <w:t>"</w:t>
+      </w:r>
+      <w:proofErr w:type="gramStart"/>
+      <w:r>
+        <w:rPr>
+          <w:rStyle w:val="InlineCode"/>
+        </w:rPr>
+        <w:t>language</w:t>
+      </w:r>
+      <w:proofErr w:type="gramEnd"/>
+      <w:r>
+        <w:rPr>
+          <w:rStyle w:val="InlineCode"/>
+        </w:rPr>
+        <w:t>": {</w:t>
       </w:r>
       <w:r>
         <w:rPr>
@@ -1995,11 +2940,19 @@
       <w:r>
         <w:t xml:space="preserve">Open </w:t>
       </w:r>
-      <w:r>
-        <w:rPr>
-          <w:rStyle w:val="InlineCode"/>
-        </w:rPr>
-        <w:t>todo/l</w:t>
+      <w:proofErr w:type="spellStart"/>
+      <w:r>
+        <w:rPr>
+          <w:rStyle w:val="InlineCode"/>
+        </w:rPr>
+        <w:t>todo</w:t>
+      </w:r>
+      <w:proofErr w:type="spellEnd"/>
+      <w:r>
+        <w:rPr>
+          <w:rStyle w:val="InlineCode"/>
+        </w:rPr>
+        <w:t>/l</w:t>
       </w:r>
       <w:r>
         <w:rPr>
@@ -2016,15 +2969,18 @@
       <w:r>
         <w:t xml:space="preserve">This middleware checks for the </w:t>
       </w:r>
+      <w:proofErr w:type="spellStart"/>
       <w:r>
         <w:rPr>
           <w:rStyle w:val="InlineCode"/>
         </w:rPr>
         <w:t>req.cookies.language</w:t>
       </w:r>
+      <w:proofErr w:type="spellEnd"/>
       <w:r>
         <w:t xml:space="preserve"> cookie and if it exists, </w:t>
       </w:r>
+      <w:proofErr w:type="spellStart"/>
       <w:r>
         <w:rPr>
           <w:rStyle w:val="InlineCode"/>
@@ -2037,6 +2993,7 @@
         </w:rPr>
         <w:t>locality</w:t>
       </w:r>
+      <w:proofErr w:type="spellEnd"/>
       <w:r>
         <w:t xml:space="preserve"> is set with its value. </w:t>
       </w:r>
@@ -2067,7 +3024,14 @@
         <w:rPr>
           <w:rStyle w:val="InlineCode"/>
         </w:rPr>
-        <w:t>locales/ES/e</w:t>
+        <w:t>locales/ES/</w:t>
+      </w:r>
+      <w:proofErr w:type="spellStart"/>
+      <w:r>
+        <w:rPr>
+          <w:rStyle w:val="InlineCode"/>
+        </w:rPr>
+        <w:t>e</w:t>
       </w:r>
       <w:r>
         <w:rPr>
@@ -2075,12 +3039,21 @@
         </w:rPr>
         <w:t>s</w:t>
       </w:r>
-      <w:r>
-        <w:rPr>
-          <w:rStyle w:val="InlineCode"/>
-        </w:rPr>
-        <w:t>/todos.properties</w:t>
-      </w:r>
+      <w:proofErr w:type="spellEnd"/>
+      <w:r>
+        <w:rPr>
+          <w:rStyle w:val="InlineCode"/>
+        </w:rPr>
+        <w:t>/</w:t>
+      </w:r>
+      <w:proofErr w:type="spellStart"/>
+      <w:r>
+        <w:rPr>
+          <w:rStyle w:val="InlineCode"/>
+        </w:rPr>
+        <w:t>todos.properties</w:t>
+      </w:r>
+      <w:proofErr w:type="spellEnd"/>
       <w:r>
         <w:t xml:space="preserve"> and paste the following </w:t>
       </w:r>
@@ -2097,7 +3070,21 @@
         <w:rPr>
           <w:rStyle w:val="InlineCode"/>
         </w:rPr>
-        <w:t>greeting=Desata el Kraken!</w:t>
+        <w:t>greeting=</w:t>
+      </w:r>
+      <w:proofErr w:type="spellStart"/>
+      <w:r>
+        <w:rPr>
+          <w:rStyle w:val="InlineCode"/>
+        </w:rPr>
+        <w:t>Desata</w:t>
+      </w:r>
+      <w:proofErr w:type="spellEnd"/>
+      <w:r>
+        <w:rPr>
+          <w:rStyle w:val="InlineCode"/>
+        </w:rPr>
+        <w:t xml:space="preserve"> el Kraken!</w:t>
       </w:r>
       <w:bookmarkEnd w:id="28"/>
       <w:bookmarkEnd w:id="29"/>
@@ -2118,8 +3105,16 @@
         <w:rPr>
           <w:rStyle w:val="InlineCode"/>
         </w:rPr>
-        <w:t>locales/US/en/todos.properties</w:t>
-      </w:r>
+        <w:t>locales/US/en/</w:t>
+      </w:r>
+      <w:proofErr w:type="spellStart"/>
+      <w:r>
+        <w:rPr>
+          <w:rStyle w:val="InlineCode"/>
+        </w:rPr>
+        <w:t>todos.properties</w:t>
+      </w:r>
+      <w:proofErr w:type="spellEnd"/>
       <w:r>
         <w:t xml:space="preserve"> and change the </w:t>
       </w:r>
@@ -2140,8 +3135,13 @@
       </w:r>
       <w:bookmarkStart w:id="31" w:name="OLE_LINK34"/>
       <w:bookmarkStart w:id="32" w:name="OLE_LINK35"/>
-      <w:r>
-        <w:t>Unleash the Kraken!</w:t>
+      <w:proofErr w:type="gramStart"/>
+      <w:r>
+        <w:t>Unleash</w:t>
+      </w:r>
+      <w:proofErr w:type="gramEnd"/>
+      <w:r>
+        <w:t xml:space="preserve"> the Kraken!</w:t>
       </w:r>
       <w:bookmarkEnd w:id="31"/>
       <w:bookmarkEnd w:id="32"/>
@@ -2169,8 +3169,16 @@
         <w:rPr>
           <w:rStyle w:val="InlineCode"/>
         </w:rPr>
-        <w:t>public/templates/todos.dust</w:t>
-      </w:r>
+        <w:t>public/templates/</w:t>
+      </w:r>
+      <w:proofErr w:type="spellStart"/>
+      <w:r>
+        <w:rPr>
+          <w:rStyle w:val="InlineCode"/>
+        </w:rPr>
+        <w:t>todos.dust</w:t>
+      </w:r>
+      <w:proofErr w:type="spellEnd"/>
       <w:r>
         <w:t xml:space="preserve"> and make the following modification:</w:t>
       </w:r>
@@ -2198,7 +3206,21 @@
         <w:rPr>
           <w:rStyle w:val="InlineCode"/>
         </w:rPr>
-        <w:t>{&lt;body}</w:t>
+        <w:t>{&lt;</w:t>
+      </w:r>
+      <w:proofErr w:type="gramStart"/>
+      <w:r>
+        <w:rPr>
+          <w:rStyle w:val="InlineCode"/>
+        </w:rPr>
+        <w:t>body</w:t>
+      </w:r>
+      <w:proofErr w:type="gramEnd"/>
+      <w:r>
+        <w:rPr>
+          <w:rStyle w:val="InlineCode"/>
+        </w:rPr>
+        <w:t>}</w:t>
       </w:r>
       <w:bookmarkStart w:id="33" w:name="OLE_LINK36"/>
       <w:bookmarkStart w:id="34" w:name="OLE_LINK37"/>
@@ -2225,7 +3247,49 @@
         <w:rPr>
           <w:rStyle w:val="InlineCode"/>
         </w:rPr>
-        <w:t xml:space="preserve">  &lt;p&gt;&lt;a href="/setLanguage/en-us" alt="English"&gt;English&lt;/a&gt;&lt;br/&gt;</w:t>
+        <w:t xml:space="preserve">  &lt;p&gt;&lt;a </w:t>
+      </w:r>
+      <w:proofErr w:type="spellStart"/>
+      <w:r>
+        <w:rPr>
+          <w:rStyle w:val="InlineCode"/>
+        </w:rPr>
+        <w:t>href</w:t>
+      </w:r>
+      <w:proofErr w:type="spellEnd"/>
+      <w:r>
+        <w:rPr>
+          <w:rStyle w:val="InlineCode"/>
+        </w:rPr>
+        <w:t>="/</w:t>
+      </w:r>
+      <w:proofErr w:type="spellStart"/>
+      <w:r>
+        <w:rPr>
+          <w:rStyle w:val="InlineCode"/>
+        </w:rPr>
+        <w:t>setLanguage</w:t>
+      </w:r>
+      <w:proofErr w:type="spellEnd"/>
+      <w:r>
+        <w:rPr>
+          <w:rStyle w:val="InlineCode"/>
+        </w:rPr>
+        <w:t>/en-us" alt="English"&gt;English&lt;/a&gt;&lt;</w:t>
+      </w:r>
+      <w:proofErr w:type="spellStart"/>
+      <w:r>
+        <w:rPr>
+          <w:rStyle w:val="InlineCode"/>
+        </w:rPr>
+        <w:t>br</w:t>
+      </w:r>
+      <w:proofErr w:type="spellEnd"/>
+      <w:r>
+        <w:rPr>
+          <w:rStyle w:val="InlineCode"/>
+        </w:rPr>
+        <w:t>/&gt;</w:t>
       </w:r>
       <w:r>
         <w:rPr>
@@ -2237,7 +3301,49 @@
         <w:rPr>
           <w:rStyle w:val="InlineCode"/>
         </w:rPr>
-        <w:t xml:space="preserve">  &lt;a href="/setLanguage/es-es" alt="Spanish"&gt;Spanish&lt;/a&gt;&lt;/p&gt;</w:t>
+        <w:t xml:space="preserve">  &lt;a </w:t>
+      </w:r>
+      <w:proofErr w:type="spellStart"/>
+      <w:r>
+        <w:rPr>
+          <w:rStyle w:val="InlineCode"/>
+        </w:rPr>
+        <w:t>href</w:t>
+      </w:r>
+      <w:proofErr w:type="spellEnd"/>
+      <w:r>
+        <w:rPr>
+          <w:rStyle w:val="InlineCode"/>
+        </w:rPr>
+        <w:t>="/</w:t>
+      </w:r>
+      <w:proofErr w:type="spellStart"/>
+      <w:r>
+        <w:rPr>
+          <w:rStyle w:val="InlineCode"/>
+        </w:rPr>
+        <w:t>setLanguage</w:t>
+      </w:r>
+      <w:proofErr w:type="spellEnd"/>
+      <w:r>
+        <w:rPr>
+          <w:rStyle w:val="InlineCode"/>
+        </w:rPr>
+        <w:t>/</w:t>
+      </w:r>
+      <w:proofErr w:type="spellStart"/>
+      <w:r>
+        <w:rPr>
+          <w:rStyle w:val="InlineCode"/>
+        </w:rPr>
+        <w:t>es-es</w:t>
+      </w:r>
+      <w:proofErr w:type="spellEnd"/>
+      <w:r>
+        <w:rPr>
+          <w:rStyle w:val="InlineCode"/>
+        </w:rPr>
+        <w:t>" alt="Spanish"&gt;Spanish&lt;/a&gt;&lt;/p&gt;</w:t>
       </w:r>
       <w:r>
         <w:rPr>
@@ -2284,12 +3390,14 @@
       <w:r>
         <w:t xml:space="preserve">This will create two links from which the </w:t>
       </w:r>
+      <w:proofErr w:type="spellStart"/>
       <w:r>
         <w:rPr>
           <w:rStyle w:val="InlineCode"/>
         </w:rPr>
         <w:t>setLanguage</w:t>
       </w:r>
+      <w:proofErr w:type="spellEnd"/>
       <w:r>
         <w:t xml:space="preserve"> controller can be called and the appropriate cookie set.  The title has been modified to use the </w:t>
       </w:r>
@@ -2322,11 +3430,19 @@
       <w:r>
         <w:t xml:space="preserve">Start the web application again with </w:t>
       </w:r>
-      <w:r>
-        <w:rPr>
-          <w:rStyle w:val="InlineCode"/>
-        </w:rPr>
-        <w:t>npm start</w:t>
+      <w:proofErr w:type="spellStart"/>
+      <w:r>
+        <w:rPr>
+          <w:rStyle w:val="InlineCode"/>
+        </w:rPr>
+        <w:t>npm</w:t>
+      </w:r>
+      <w:proofErr w:type="spellEnd"/>
+      <w:r>
+        <w:rPr>
+          <w:rStyle w:val="InlineCode"/>
+        </w:rPr>
+        <w:t xml:space="preserve"> start</w:t>
       </w:r>
       <w:r>
         <w:t xml:space="preserve">, return to the browser and view the URL </w:t>
@@ -2335,7 +3451,21 @@
         <w:rPr>
           <w:rStyle w:val="InlineCode"/>
         </w:rPr>
-        <w:t>http://localhost:8000/todos</w:t>
+        <w:t>http://localhost</w:t>
+      </w:r>
+      <w:proofErr w:type="gramStart"/>
+      <w:r>
+        <w:rPr>
+          <w:rStyle w:val="InlineCode"/>
+        </w:rPr>
+        <w:t>:8000</w:t>
+      </w:r>
+      <w:proofErr w:type="gramEnd"/>
+      <w:r>
+        <w:rPr>
+          <w:rStyle w:val="InlineCode"/>
+        </w:rPr>
+        <w:t>/todos</w:t>
       </w:r>
       <w:r>
         <w:t>.  You should now see two links available and see something similar to the following if you select Spanish:</w:t>
@@ -2487,7 +3617,7 @@
         <w:noProof/>
         <w:sz w:val="22"/>
       </w:rPr>
-      <w:t>1</w:t>
+      <w:t>6</w:t>
     </w:r>
     <w:r>
       <w:rPr>
@@ -2524,7 +3654,7 @@
         <w:noProof/>
         <w:sz w:val="22"/>
       </w:rPr>
-      <w:t>1</w:t>
+      <w:t>7</w:t>
     </w:r>
     <w:r>
       <w:rPr>
@@ -2580,12 +3710,14 @@
         <w:sz w:val="28"/>
       </w:rPr>
     </w:pPr>
+    <w:proofErr w:type="spellStart"/>
     <w:r>
       <w:rPr>
         <w:sz w:val="28"/>
       </w:rPr>
       <w:t>KrakenJS</w:t>
     </w:r>
+    <w:proofErr w:type="spellEnd"/>
   </w:p>
 </w:hdr>
 </file>
@@ -5845,7 +6977,7 @@
 </file>
 
 <file path=customXml/itemProps1.xml><?xml version="1.0" encoding="utf-8"?>
-<ds:datastoreItem xmlns:ds="http://schemas.openxmlformats.org/officeDocument/2006/customXml" ds:itemID="{DC22DF1F-3AB6-004E-8DA4-29950B60D3CC}">
+<ds:datastoreItem xmlns:ds="http://schemas.openxmlformats.org/officeDocument/2006/customXml" ds:itemID="{7918B544-976B-E345-AD7D-0F7860A6DB78}">
   <ds:schemaRefs>
     <ds:schemaRef ds:uri="http://schemas.openxmlformats.org/officeDocument/2006/bibliography"/>
   </ds:schemaRefs>

</xml_diff>